<commit_message>
Change interface names for better reading
</commit_message>
<xml_diff>
--- a/data/documents/NameDerSituation_Dokumentation.docx
+++ b/data/documents/NameDerSituation_Dokumentation.docx
@@ -4892,13 +4892,6 @@
     </w:p>
     <w:p>
       <w:pPr>
-        <w:rPr>
-          <w:lang w:val="de-DE"/>
-        </w:rPr>
-      </w:pPr>
-    </w:p>
-    <w:p>
-      <w:pPr>
         <w:pStyle w:val="berschrift3"/>
         <w:numPr>
           <w:ilvl w:val="2"/>
@@ -4912,6 +4905,7 @@
         <w:rPr>
           <w:lang w:val="de-DE"/>
         </w:rPr>
+        <w:lastRenderedPageBreak/>
         <w:t>Syntaktischer Fehler</w:t>
       </w:r>
     </w:p>
@@ -5031,9 +5025,18 @@
           <w:b/>
           <w:lang w:val="de-DE"/>
         </w:rPr>
-        <w:t>SYF3: …….</w:t>
+        <w:t xml:space="preserve">SYF3: </w:t>
+      </w:r>
+      <w:proofErr w:type="gramStart"/>
+      <w:r>
+        <w:rPr>
+          <w:b/>
+          <w:lang w:val="de-DE"/>
+        </w:rPr>
+        <w:t>…….</w:t>
       </w:r>
       <w:commentRangeEnd w:id="6"/>
+      <w:proofErr w:type="gramEnd"/>
       <w:r>
         <w:rPr>
           <w:rStyle w:val="Kommentarzeichen"/>
@@ -5300,10 +5303,739 @@
     </w:p>
     <w:p>
       <w:pPr>
-        <w:rPr>
-          <w:lang w:val="de-DE"/>
-        </w:rPr>
-      </w:pPr>
+        <w:jc w:val="both"/>
+        <w:rPr>
+          <w:lang w:val="de-DE"/>
+        </w:rPr>
+      </w:pPr>
+    </w:p>
+    <w:p>
+      <w:pPr>
+        <w:pStyle w:val="berschrift3"/>
+        <w:numPr>
+          <w:ilvl w:val="2"/>
+          <w:numId w:val="4"/>
+        </w:numPr>
+        <w:jc w:val="both"/>
+        <w:rPr>
+          <w:lang w:val="de-DE"/>
+        </w:rPr>
+      </w:pPr>
+      <w:proofErr w:type="spellStart"/>
+      <w:r>
+        <w:rPr>
+          <w:lang w:val="de-DE"/>
+        </w:rPr>
+        <w:t>Program</w:t>
+      </w:r>
+      <w:proofErr w:type="spellEnd"/>
+    </w:p>
+    <w:p>
+      <w:pPr>
+        <w:ind w:left="360"/>
+        <w:jc w:val="both"/>
+        <w:rPr>
+          <w:lang w:val="de-DE"/>
+        </w:rPr>
+      </w:pPr>
+      <w:r>
+        <w:rPr>
+          <w:lang w:val="de-DE"/>
+        </w:rPr>
+        <w:t>Haupteinstiegspunkt der Anwendung, welche die Initialisierung wichtiger Parameter und übergebene Argumente verwaltet.</w:t>
+      </w:r>
+    </w:p>
+    <w:p>
+      <w:pPr>
+        <w:pStyle w:val="berschrift3"/>
+        <w:numPr>
+          <w:ilvl w:val="2"/>
+          <w:numId w:val="4"/>
+        </w:numPr>
+        <w:jc w:val="both"/>
+        <w:rPr>
+          <w:lang w:val="de-DE"/>
+        </w:rPr>
+      </w:pPr>
+      <w:proofErr w:type="spellStart"/>
+      <w:r>
+        <w:rPr>
+          <w:lang w:val="de-DE"/>
+        </w:rPr>
+        <w:t>IOFileReader</w:t>
+      </w:r>
+      <w:proofErr w:type="spellEnd"/>
+    </w:p>
+    <w:p>
+      <w:pPr>
+        <w:ind w:left="360"/>
+        <w:jc w:val="both"/>
+        <w:rPr>
+          <w:lang w:val="de-DE"/>
+        </w:rPr>
+      </w:pPr>
+      <w:r>
+        <w:rPr>
+          <w:lang w:val="de-DE"/>
+        </w:rPr>
+        <w:t>Generisches Interface mit Methoden zum Lesen von Dateien eines Eingabepfades.</w:t>
+      </w:r>
+    </w:p>
+    <w:p>
+      <w:pPr>
+        <w:pStyle w:val="berschrift3"/>
+        <w:numPr>
+          <w:ilvl w:val="2"/>
+          <w:numId w:val="4"/>
+        </w:numPr>
+        <w:jc w:val="both"/>
+        <w:rPr>
+          <w:lang w:val="de-DE"/>
+        </w:rPr>
+      </w:pPr>
+      <w:proofErr w:type="spellStart"/>
+      <w:r>
+        <w:rPr>
+          <w:lang w:val="de-DE"/>
+        </w:rPr>
+        <w:t>IOFileWriter</w:t>
+      </w:r>
+      <w:proofErr w:type="spellEnd"/>
+    </w:p>
+    <w:p>
+      <w:pPr>
+        <w:ind w:left="360"/>
+        <w:jc w:val="both"/>
+        <w:rPr>
+          <w:lang w:val="de-DE"/>
+        </w:rPr>
+      </w:pPr>
+      <w:r>
+        <w:rPr>
+          <w:lang w:val="de-DE"/>
+        </w:rPr>
+        <w:t>Generisches Interface mit Methoden zum Schreiben von Dateien eines Ausgabepfades.</w:t>
+      </w:r>
+    </w:p>
+    <w:p>
+      <w:pPr>
+        <w:pStyle w:val="berschrift3"/>
+        <w:numPr>
+          <w:ilvl w:val="2"/>
+          <w:numId w:val="4"/>
+        </w:numPr>
+        <w:jc w:val="both"/>
+        <w:rPr>
+          <w:lang w:val="de-DE"/>
+        </w:rPr>
+      </w:pPr>
+      <w:proofErr w:type="spellStart"/>
+      <w:r>
+        <w:rPr>
+          <w:lang w:val="de-DE"/>
+        </w:rPr>
+        <w:t>TextFile</w:t>
+      </w:r>
+      <w:proofErr w:type="spellEnd"/>
+    </w:p>
+    <w:p>
+      <w:pPr>
+        <w:ind w:left="360"/>
+        <w:jc w:val="both"/>
+        <w:rPr>
+          <w:lang w:val="de-DE"/>
+        </w:rPr>
+      </w:pPr>
+      <w:r>
+        <w:rPr>
+          <w:lang w:val="de-DE"/>
+        </w:rPr>
+        <w:t xml:space="preserve">Eine Klasse, die Objekte mit Informationen über eine Datei beinhaltet. Dazu gehören Name </w:t>
+      </w:r>
+      <w:r>
+        <w:rPr>
+          <w:lang w:val="de-DE"/>
+        </w:rPr>
+        <w:t>und Inhalt der Datei.</w:t>
+      </w:r>
+    </w:p>
+    <w:p>
+      <w:pPr>
+        <w:pStyle w:val="berschrift3"/>
+        <w:numPr>
+          <w:ilvl w:val="2"/>
+          <w:numId w:val="4"/>
+        </w:numPr>
+        <w:jc w:val="both"/>
+        <w:rPr>
+          <w:lang w:val="de-DE"/>
+        </w:rPr>
+      </w:pPr>
+      <w:proofErr w:type="spellStart"/>
+      <w:r>
+        <w:rPr>
+          <w:lang w:val="de-DE"/>
+        </w:rPr>
+        <w:t>IOTextFileReader</w:t>
+      </w:r>
+      <w:proofErr w:type="spellEnd"/>
+    </w:p>
+    <w:p>
+      <w:pPr>
+        <w:ind w:left="360"/>
+        <w:jc w:val="both"/>
+        <w:rPr>
+          <w:lang w:val="de-DE"/>
+        </w:rPr>
+      </w:pPr>
+      <w:r>
+        <w:rPr>
+          <w:lang w:val="de-DE"/>
+        </w:rPr>
+        <w:t xml:space="preserve">Klasse, welche generisches Interface </w:t>
+      </w:r>
+      <w:proofErr w:type="spellStart"/>
+      <w:r>
+        <w:rPr>
+          <w:lang w:val="de-DE"/>
+        </w:rPr>
+        <w:t>IOFileReader</w:t>
+      </w:r>
+      <w:proofErr w:type="spellEnd"/>
+      <w:r>
+        <w:rPr>
+          <w:lang w:val="de-DE"/>
+        </w:rPr>
+        <w:t xml:space="preserve"> sowie die Logik vom Lesen von Dateien durch die </w:t>
+      </w:r>
+      <w:proofErr w:type="spellStart"/>
+      <w:r>
+        <w:rPr>
+          <w:lang w:val="de-DE"/>
+        </w:rPr>
+        <w:t>TextFile</w:t>
+      </w:r>
+      <w:proofErr w:type="spellEnd"/>
+      <w:r>
+        <w:rPr>
+          <w:lang w:val="de-DE"/>
+        </w:rPr>
+        <w:t>-Klasse implementiert.</w:t>
+      </w:r>
+    </w:p>
+    <w:p>
+      <w:pPr>
+        <w:pStyle w:val="berschrift3"/>
+        <w:numPr>
+          <w:ilvl w:val="2"/>
+          <w:numId w:val="4"/>
+        </w:numPr>
+        <w:jc w:val="both"/>
+        <w:rPr>
+          <w:lang w:val="de-DE"/>
+        </w:rPr>
+      </w:pPr>
+      <w:proofErr w:type="spellStart"/>
+      <w:r>
+        <w:rPr>
+          <w:lang w:val="de-DE"/>
+        </w:rPr>
+        <w:t>IOTextFileWriter</w:t>
+      </w:r>
+      <w:proofErr w:type="spellEnd"/>
+    </w:p>
+    <w:p>
+      <w:pPr>
+        <w:ind w:left="360"/>
+        <w:jc w:val="both"/>
+        <w:rPr>
+          <w:lang w:val="de-DE"/>
+        </w:rPr>
+      </w:pPr>
+      <w:r>
+        <w:rPr>
+          <w:lang w:val="de-DE"/>
+        </w:rPr>
+        <w:t xml:space="preserve">Klasse, welche generisches Interface </w:t>
+      </w:r>
+      <w:proofErr w:type="spellStart"/>
+      <w:r>
+        <w:rPr>
+          <w:lang w:val="de-DE"/>
+        </w:rPr>
+        <w:t>IOFileWriter</w:t>
+      </w:r>
+      <w:proofErr w:type="spellEnd"/>
+      <w:r>
+        <w:rPr>
+          <w:lang w:val="de-DE"/>
+        </w:rPr>
+        <w:t xml:space="preserve"> sowie die Logik vom Schreiben von Dateien durch die </w:t>
+      </w:r>
+      <w:proofErr w:type="spellStart"/>
+      <w:r>
+        <w:rPr>
+          <w:lang w:val="de-DE"/>
+        </w:rPr>
+        <w:t>TextFile</w:t>
+      </w:r>
+      <w:proofErr w:type="spellEnd"/>
+      <w:r>
+        <w:rPr>
+          <w:lang w:val="de-DE"/>
+        </w:rPr>
+        <w:t>-Klasse implementiert.</w:t>
+      </w:r>
+    </w:p>
+    <w:p>
+      <w:pPr>
+        <w:pStyle w:val="berschrift3"/>
+        <w:numPr>
+          <w:ilvl w:val="2"/>
+          <w:numId w:val="4"/>
+        </w:numPr>
+        <w:jc w:val="both"/>
+        <w:rPr>
+          <w:lang w:val="de-DE"/>
+        </w:rPr>
+      </w:pPr>
+      <w:proofErr w:type="spellStart"/>
+      <w:r>
+        <w:rPr>
+          <w:lang w:val="de-DE"/>
+        </w:rPr>
+        <w:t>MainController</w:t>
+      </w:r>
+      <w:proofErr w:type="spellEnd"/>
+    </w:p>
+    <w:p>
+      <w:pPr>
+        <w:ind w:left="360"/>
+        <w:jc w:val="both"/>
+        <w:rPr>
+          <w:lang w:val="de-DE"/>
+        </w:rPr>
+      </w:pPr>
+      <w:r>
+        <w:rPr>
+          <w:lang w:val="de-DE"/>
+        </w:rPr>
+        <w:t>Haupt-Verarbeitungscontroller, der die oberste Verarbeitung verwaltet. Dazu zählt die Verarbeitung/Verwaltung von Lesen und Schreiben von Dateien sowie das Mapping von Datenstrukturen sowie die Übergabe an die Berechnungsinstanz für die Lösungs</w:t>
+      </w:r>
+      <w:r>
+        <w:rPr>
+          <w:lang w:val="de-DE"/>
+        </w:rPr>
+        <w:t>berechnung.</w:t>
+      </w:r>
+    </w:p>
+    <w:p>
+      <w:pPr>
+        <w:rPr>
+          <w:b/>
+          <w:bCs/>
+          <w:lang w:val="de-DE"/>
+        </w:rPr>
+      </w:pPr>
+    </w:p>
+    <w:p>
+      <w:pPr>
+        <w:rPr>
+          <w:b/>
+          <w:bCs/>
+          <w:lang w:val="de-DE"/>
+        </w:rPr>
+      </w:pPr>
+    </w:p>
+    <w:p>
+      <w:pPr>
+        <w:rPr>
+          <w:lang w:val="de-DE"/>
+        </w:rPr>
+      </w:pPr>
+    </w:p>
+    <w:p>
+      <w:pPr>
+        <w:pStyle w:val="berschrift2"/>
+        <w:numPr>
+          <w:ilvl w:val="1"/>
+          <w:numId w:val="4"/>
+        </w:numPr>
+        <w:rPr>
+          <w:lang w:val="de-DE"/>
+        </w:rPr>
+      </w:pPr>
+      <w:bookmarkStart w:id="9" w:name="_Toc36652905"/>
+      <w:r>
+        <w:rPr>
+          <w:lang w:val="de-DE"/>
+        </w:rPr>
+        <w:t>Vorgehensweise</w:t>
+      </w:r>
+      <w:bookmarkEnd w:id="9"/>
+    </w:p>
+    <w:p>
+      <w:pPr>
+        <w:rPr>
+          <w:lang w:val="de-DE"/>
+        </w:rPr>
+      </w:pPr>
+    </w:p>
+    <w:p>
+      <w:pPr>
+        <w:pStyle w:val="berschrift3"/>
+        <w:numPr>
+          <w:ilvl w:val="2"/>
+          <w:numId w:val="4"/>
+        </w:numPr>
+        <w:rPr>
+          <w:lang w:val="de-DE"/>
+        </w:rPr>
+      </w:pPr>
+      <w:r>
+        <w:rPr>
+          <w:lang w:val="de-DE"/>
+        </w:rPr>
+        <w:lastRenderedPageBreak/>
+        <w:t>Einlesen von Eingabedateien</w:t>
+      </w:r>
+    </w:p>
+    <w:p>
+      <w:pPr>
+        <w:ind w:left="720"/>
+        <w:jc w:val="both"/>
+        <w:rPr>
+          <w:lang w:val="de-DE"/>
+        </w:rPr>
+      </w:pPr>
+      <w:r>
+        <w:rPr>
+          <w:lang w:val="de-DE"/>
+        </w:rPr>
+        <w:t xml:space="preserve">Hierbei werden die Dateien mit einem fest definierten Pfad eingelesen. Ziel ist es, den Inhalt jeder einzelnen Datei getrennt in einer internen physikalischen Datenstruktur zu besitzen. In diesem Fall werden Dateien in Form von </w:t>
+      </w:r>
+      <w:proofErr w:type="spellStart"/>
+      <w:r>
+        <w:rPr>
+          <w:lang w:val="de-DE"/>
+        </w:rPr>
+        <w:t>TextFile</w:t>
+      </w:r>
+      <w:proofErr w:type="spellEnd"/>
+      <w:r>
+        <w:rPr>
+          <w:lang w:val="de-DE"/>
+        </w:rPr>
+        <w:t>-Objekten gespeichert, sodass am Ende eine Liste von allen eingelesenen Dateien existiert.</w:t>
+      </w:r>
+      <w:r>
+        <w:rPr>
+          <w:lang w:val="de-DE"/>
+        </w:rPr>
+        <w:t xml:space="preserve"> Hierbei können technische Fehler vorkommen – mit diesen wird wie oben beschrieben verfahren.</w:t>
+      </w:r>
+    </w:p>
+    <w:p>
+      <w:pPr>
+        <w:pStyle w:val="berschrift3"/>
+        <w:numPr>
+          <w:ilvl w:val="2"/>
+          <w:numId w:val="4"/>
+        </w:numPr>
+        <w:rPr>
+          <w:lang w:val="de-DE"/>
+        </w:rPr>
+      </w:pPr>
+      <w:r>
+        <w:rPr>
+          <w:lang w:val="de-DE"/>
+        </w:rPr>
+        <w:t>Mappen in internes Datenmodel</w:t>
+      </w:r>
+      <w:r>
+        <w:rPr>
+          <w:lang w:val="de-DE"/>
+        </w:rPr>
+        <w:t>l</w:t>
+      </w:r>
+    </w:p>
+    <w:p>
+      <w:pPr>
+        <w:ind w:left="720"/>
+        <w:jc w:val="both"/>
+        <w:rPr>
+          <w:lang w:val="de-DE"/>
+        </w:rPr>
+      </w:pPr>
+      <w:commentRangeStart w:id="10"/>
+      <w:r>
+        <w:rPr>
+          <w:lang w:val="de-DE"/>
+        </w:rPr>
+        <w:t xml:space="preserve">Nachdem eine Liste mit allen Dateien in Form von </w:t>
+      </w:r>
+      <w:proofErr w:type="spellStart"/>
+      <w:r>
+        <w:rPr>
+          <w:lang w:val="de-DE"/>
+        </w:rPr>
+        <w:t>TextFile</w:t>
+      </w:r>
+      <w:proofErr w:type="spellEnd"/>
+      <w:r>
+        <w:rPr>
+          <w:lang w:val="de-DE"/>
+        </w:rPr>
+        <w:t xml:space="preserve">-Objekten vorhanden ist, werden diese in ein internes Datenmodell gemappt. Das </w:t>
+      </w:r>
+      <w:proofErr w:type="gramStart"/>
+      <w:r>
+        <w:rPr>
+          <w:lang w:val="de-DE"/>
+        </w:rPr>
+        <w:t>heißt, ….</w:t>
+      </w:r>
+      <w:commentRangeEnd w:id="10"/>
+      <w:proofErr w:type="gramEnd"/>
+      <w:r>
+        <w:rPr>
+          <w:rStyle w:val="Kommentarzeichen"/>
+        </w:rPr>
+        <w:commentReference w:id="10"/>
+      </w:r>
+    </w:p>
+    <w:p>
+      <w:pPr>
+        <w:pStyle w:val="berschrift3"/>
+        <w:numPr>
+          <w:ilvl w:val="2"/>
+          <w:numId w:val="4"/>
+        </w:numPr>
+        <w:rPr>
+          <w:lang w:val="de-DE"/>
+        </w:rPr>
+      </w:pPr>
+      <w:r>
+        <w:rPr>
+          <w:lang w:val="de-DE"/>
+        </w:rPr>
+        <w:t>Berechnen der Lösung des Problems</w:t>
+      </w:r>
+    </w:p>
+    <w:p>
+      <w:pPr>
+        <w:ind w:left="720"/>
+        <w:rPr>
+          <w:lang w:val="de-DE"/>
+        </w:rPr>
+      </w:pPr>
+      <w:r>
+        <w:rPr>
+          <w:lang w:val="de-DE"/>
+        </w:rPr>
+        <w:t>…….</w:t>
+      </w:r>
+    </w:p>
+    <w:p>
+      <w:pPr>
+        <w:pStyle w:val="berschrift3"/>
+        <w:numPr>
+          <w:ilvl w:val="2"/>
+          <w:numId w:val="4"/>
+        </w:numPr>
+        <w:rPr>
+          <w:lang w:val="de-DE"/>
+        </w:rPr>
+      </w:pPr>
+      <w:r>
+        <w:rPr>
+          <w:lang w:val="de-DE"/>
+        </w:rPr>
+        <w:t>Mappen des Ergebnisses in externes Datenmodell</w:t>
+      </w:r>
+    </w:p>
+    <w:p>
+      <w:pPr>
+        <w:ind w:left="720"/>
+        <w:rPr>
+          <w:lang w:val="de-DE"/>
+        </w:rPr>
+      </w:pPr>
+      <w:r>
+        <w:rPr>
+          <w:lang w:val="de-DE"/>
+        </w:rPr>
+        <w:t>…….</w:t>
+      </w:r>
+    </w:p>
+    <w:p>
+      <w:pPr>
+        <w:pStyle w:val="berschrift3"/>
+        <w:numPr>
+          <w:ilvl w:val="2"/>
+          <w:numId w:val="4"/>
+        </w:numPr>
+        <w:rPr>
+          <w:lang w:val="de-DE"/>
+        </w:rPr>
+      </w:pPr>
+      <w:r>
+        <w:rPr>
+          <w:lang w:val="de-DE"/>
+        </w:rPr>
+        <w:t>Schreiben von Ausgabedateien</w:t>
+      </w:r>
+    </w:p>
+    <w:p>
+      <w:pPr>
+        <w:ind w:left="720"/>
+        <w:jc w:val="both"/>
+        <w:rPr>
+          <w:lang w:val="de-DE"/>
+        </w:rPr>
+      </w:pPr>
+      <w:r>
+        <w:rPr>
+          <w:lang w:val="de-DE"/>
+        </w:rPr>
+        <w:t xml:space="preserve">Sind alle Ergebnisse in Form von </w:t>
+      </w:r>
+      <w:proofErr w:type="spellStart"/>
+      <w:r>
+        <w:rPr>
+          <w:lang w:val="de-DE"/>
+        </w:rPr>
+        <w:t>TextFile</w:t>
+      </w:r>
+      <w:proofErr w:type="spellEnd"/>
+      <w:r>
+        <w:rPr>
+          <w:lang w:val="de-DE"/>
+        </w:rPr>
+        <w:t>-Objekten vorhanden, so wird für jedes Objekt eine Ausgabedatei generiert. Hierbei können technische Fehler vorkommen – mit diesen wird wie oben beschrieben verfahren</w:t>
+      </w:r>
+      <w:r>
+        <w:rPr>
+          <w:lang w:val="de-DE"/>
+        </w:rPr>
+        <w:t>.</w:t>
+      </w:r>
+    </w:p>
+    <w:p>
+      <w:pPr>
+        <w:pStyle w:val="berschrift2"/>
+        <w:numPr>
+          <w:ilvl w:val="1"/>
+          <w:numId w:val="4"/>
+        </w:numPr>
+        <w:rPr>
+          <w:lang w:val="de-DE"/>
+        </w:rPr>
+      </w:pPr>
+      <w:r>
+        <w:rPr>
+          <w:lang w:val="de-DE"/>
+        </w:rPr>
+        <w:t>Fehlerbehandlung</w:t>
+      </w:r>
+    </w:p>
+    <w:p>
+      <w:pPr>
+        <w:jc w:val="both"/>
+        <w:rPr>
+          <w:lang w:val="de-DE"/>
+        </w:rPr>
+      </w:pPr>
+    </w:p>
+    <w:p>
+      <w:pPr>
+        <w:jc w:val="both"/>
+        <w:rPr>
+          <w:lang w:val="de-DE"/>
+        </w:rPr>
+      </w:pPr>
+      <w:r>
+        <w:rPr>
+          <w:lang w:val="de-DE"/>
+        </w:rPr>
+        <w:t xml:space="preserve">In Abschnitt XX Fehlerfälle wurden mögliche Fehlerszenarien aufgelistet. Im </w:t>
+      </w:r>
+      <w:r>
+        <w:rPr>
+          <w:lang w:val="de-DE"/>
+        </w:rPr>
+        <w:t>Folgenden</w:t>
+      </w:r>
+      <w:r>
+        <w:rPr>
+          <w:lang w:val="de-DE"/>
+        </w:rPr>
+        <w:t xml:space="preserve"> </w:t>
+      </w:r>
+      <w:r>
+        <w:rPr>
+          <w:lang w:val="de-DE"/>
+        </w:rPr>
+        <w:t>ist</w:t>
+      </w:r>
+      <w:r>
+        <w:rPr>
+          <w:lang w:val="de-DE"/>
+        </w:rPr>
+        <w:t xml:space="preserve"> beschrieben, wie mit einzelnen Verfahren umgegangen wird.</w:t>
+      </w:r>
+    </w:p>
+    <w:p>
+      <w:pPr>
+        <w:jc w:val="both"/>
+        <w:rPr>
+          <w:lang w:val="de-DE"/>
+        </w:rPr>
+      </w:pPr>
+    </w:p>
+    <w:p>
+      <w:pPr>
+        <w:pStyle w:val="berschrift3"/>
+        <w:numPr>
+          <w:ilvl w:val="2"/>
+          <w:numId w:val="4"/>
+        </w:numPr>
+        <w:rPr>
+          <w:lang w:val="de-DE"/>
+        </w:rPr>
+      </w:pPr>
+      <w:r>
+        <w:rPr>
+          <w:lang w:val="de-DE"/>
+        </w:rPr>
+        <w:t>Technische Fehler</w:t>
+      </w:r>
+    </w:p>
+    <w:p>
+      <w:pPr>
+        <w:jc w:val="both"/>
+        <w:rPr>
+          <w:lang w:val="de-DE"/>
+        </w:rPr>
+      </w:pPr>
+      <w:r>
+        <w:rPr>
+          <w:lang w:val="de-DE"/>
+        </w:rPr>
+        <w:t>Ein technischer Fehler kann keine gültige Ausgabedatei erzeugen. Dieser führt somit zu einer</w:t>
+      </w:r>
+      <w:r>
+        <w:rPr>
+          <w:lang w:val="de-DE"/>
+        </w:rPr>
+        <w:t xml:space="preserve"> </w:t>
+      </w:r>
+      <w:r>
+        <w:rPr>
+          <w:lang w:val="de-DE"/>
+        </w:rPr>
+        <w:t xml:space="preserve">Konsolenausgabe oder einer alternativen Dateiausgabe mit dazugehöriger Information für den Anwender. </w:t>
+      </w:r>
     </w:p>
     <w:p>
       <w:pPr>
@@ -5313,72 +6045,293 @@
           <w:numId w:val="8"/>
         </w:numPr>
         <w:rPr>
-          <w:lang w:val="de-DE"/>
-        </w:rPr>
-      </w:pPr>
-      <w:r>
-        <w:rPr>
-          <w:lang w:val="de-DE"/>
-        </w:rPr>
-        <w:t>Formale Beschreibung von relevanten Objekten</w:t>
-      </w:r>
-    </w:p>
-    <w:p>
-      <w:pPr>
-        <w:rPr>
           <w:b/>
-          <w:bCs/>
           <w:lang w:val="de-DE"/>
         </w:rPr>
       </w:pPr>
       <w:r>
         <w:rPr>
           <w:b/>
-          <w:bCs/>
-          <w:lang w:val="de-DE"/>
-        </w:rPr>
-        <w:t>BSP:</w:t>
-      </w:r>
-    </w:p>
-    <w:p>
-      <w:pPr>
-        <w:rPr>
-          <w:u w:val="single"/>
-          <w:lang w:val="de-DE"/>
-        </w:rPr>
-      </w:pPr>
-      <w:r>
-        <w:rPr>
-          <w:u w:val="single"/>
-          <w:lang w:val="de-DE"/>
-        </w:rPr>
-        <w:t>Puzzle</w:t>
-      </w:r>
-    </w:p>
-    <w:p>
-      <w:pPr>
-        <w:rPr>
-          <w:lang w:val="de-DE"/>
-        </w:rPr>
-      </w:pPr>
-      <w:r>
-        <w:rPr>
-          <w:lang w:val="de-DE"/>
-        </w:rPr>
-        <w:t>Das Puzzle beschreibt die gesamte Situation. Dort ist die Information über das Feld in Form einer Liste enthalten. Dies dient als Gerüst und weitere Methoden werden für die Berechnung des Puzzles verwendet.</w:t>
-      </w:r>
-    </w:p>
-    <w:p>
-      <w:pPr>
-        <w:rPr>
-          <w:lang w:val="de-DE"/>
-        </w:rPr>
-      </w:pPr>
-      <w:r>
-        <w:rPr>
+          <w:lang w:val="de-DE"/>
+        </w:rPr>
+        <w:t>TF1:</w:t>
+      </w:r>
+      <w:r>
+        <w:rPr>
+          <w:b/>
+          <w:lang w:val="de-DE"/>
+        </w:rPr>
+        <w:t xml:space="preserve"> Der Inhalt einer Eingabedatei konnte nicht gelesen werden</w:t>
+      </w:r>
+    </w:p>
+    <w:p>
+      <w:pPr>
+        <w:pStyle w:val="Listenabsatz"/>
+        <w:jc w:val="both"/>
+        <w:rPr>
+          <w:lang w:val="de-DE"/>
+        </w:rPr>
+      </w:pPr>
+      <w:r>
+        <w:rPr>
+          <w:lang w:val="de-DE"/>
+        </w:rPr>
+        <w:t>Die Datei wird übersprungen und es wird eine Ausgabedatei beinhaltend dieser Meldung erzeugt. Diese ist an der Bezeichnung “out_TE1_xxx“ innerhalb des Ausgabepfads erkennbar.</w:t>
+      </w:r>
+    </w:p>
+    <w:p>
+      <w:pPr>
+        <w:pStyle w:val="Listenabsatz"/>
+        <w:numPr>
+          <w:ilvl w:val="0"/>
+          <w:numId w:val="8"/>
+        </w:numPr>
+        <w:rPr>
+          <w:lang w:val="de-DE"/>
+        </w:rPr>
+      </w:pPr>
+      <w:r>
+        <w:rPr>
+          <w:b/>
+          <w:lang w:val="de-DE"/>
+        </w:rPr>
+        <w:t>TE2: Die Ausgabedatei konnte nicht generiert werden</w:t>
+      </w:r>
+    </w:p>
+    <w:p>
+      <w:pPr>
+        <w:pStyle w:val="Listenabsatz"/>
+        <w:jc w:val="both"/>
+        <w:rPr>
+          <w:lang w:val="de-DE"/>
+        </w:rPr>
+      </w:pPr>
+      <w:r>
+        <w:rPr>
+          <w:lang w:val="de-DE"/>
+        </w:rPr>
+        <w:t>Es wird keine Ausgabedatei erzeugt und der Inhalt der Datei wird mit relevanten Fehlerinformationen sowie dem Inhalt der Datei auf der Konsole ausgegeben.</w:t>
+      </w:r>
+    </w:p>
+    <w:p>
+      <w:pPr>
+        <w:rPr>
+          <w:b/>
+          <w:lang w:val="de-DE"/>
+        </w:rPr>
+      </w:pPr>
+    </w:p>
+    <w:p>
+      <w:pPr>
+        <w:pStyle w:val="berschrift3"/>
+        <w:numPr>
+          <w:ilvl w:val="2"/>
+          <w:numId w:val="4"/>
+        </w:numPr>
+        <w:rPr>
+          <w:lang w:val="de-DE"/>
+        </w:rPr>
+      </w:pPr>
+      <w:r>
+        <w:rPr>
+          <w:lang w:val="de-DE"/>
+        </w:rPr>
+        <w:t>Syntaktische Fehler</w:t>
+      </w:r>
+    </w:p>
+    <w:p>
+      <w:pPr>
+        <w:rPr>
+          <w:lang w:val="de-DE"/>
+        </w:rPr>
+      </w:pPr>
+      <w:r>
+        <w:rPr>
+          <w:lang w:val="de-DE"/>
+        </w:rPr>
+        <w:t>Das Resultat ist eine passende Konsolenausgabe mit dazugehöriger Information. Wenn möglich, wird durch definierte Standardverfahren mit einer alternativen Prozedur weiter verfahren.</w:t>
+      </w:r>
+    </w:p>
+    <w:p>
+      <w:pPr>
+        <w:pStyle w:val="Listenabsatz"/>
+        <w:numPr>
+          <w:ilvl w:val="0"/>
+          <w:numId w:val="8"/>
+        </w:numPr>
+        <w:jc w:val="both"/>
+        <w:rPr>
+          <w:lang w:val="de-DE"/>
+        </w:rPr>
+      </w:pPr>
+      <w:r>
+        <w:rPr>
+          <w:b/>
+          <w:lang w:val="de-DE"/>
+        </w:rPr>
+        <w:t>SYF1: Unpassende Anzahl an Argumenten</w:t>
+      </w:r>
+    </w:p>
+    <w:p>
+      <w:pPr>
+        <w:pStyle w:val="Listenabsatz"/>
+        <w:jc w:val="both"/>
+        <w:rPr>
+          <w:lang w:val="de-DE"/>
+        </w:rPr>
+      </w:pPr>
+      <w:r>
+        <w:rPr>
+          <w:lang w:val="de-DE"/>
+        </w:rPr>
+        <w:lastRenderedPageBreak/>
+        <w:t>Dies führt zu einer ungültigen Verarbeitung der Eingabe- und Ausgabepfade. Folglich wird mit einer Information in der Konsole mit den Standardwerten weiter verfahren.</w:t>
+      </w:r>
+    </w:p>
+    <w:p>
+      <w:pPr>
+        <w:pStyle w:val="Listenabsatz"/>
+        <w:numPr>
+          <w:ilvl w:val="0"/>
+          <w:numId w:val="8"/>
+        </w:numPr>
+        <w:jc w:val="both"/>
+        <w:rPr>
+          <w:b/>
+          <w:lang w:val="de-DE"/>
+        </w:rPr>
+      </w:pPr>
+      <w:r>
+        <w:rPr>
+          <w:b/>
+          <w:lang w:val="de-DE"/>
+        </w:rPr>
+        <w:t>SYF2: Invalide Argumente</w:t>
+      </w:r>
+    </w:p>
+    <w:p>
+      <w:pPr>
+        <w:pStyle w:val="Listenabsatz"/>
+        <w:jc w:val="both"/>
+        <w:rPr>
+          <w:lang w:val="de-DE"/>
+        </w:rPr>
+      </w:pPr>
+      <w:r>
+        <w:rPr>
+          <w:lang w:val="de-DE"/>
+        </w:rPr>
+        <w:t>Dies führt zu einer ungültigen Verarbeitung der Eingabe- und Ausgabedateien. Folglich wird mit einer Information in der Konsole mit den Standardwerten weiter verfahren.</w:t>
+      </w:r>
+      <w:commentRangeStart w:id="11"/>
+      <w:commentRangeEnd w:id="11"/>
+      <w:r>
+        <w:rPr>
+          <w:rStyle w:val="Kommentarzeichen"/>
+        </w:rPr>
+        <w:commentReference w:id="11"/>
+      </w:r>
+    </w:p>
+    <w:p>
+      <w:pPr>
+        <w:pStyle w:val="Listenabsatz"/>
+        <w:numPr>
+          <w:ilvl w:val="0"/>
+          <w:numId w:val="8"/>
+        </w:numPr>
+        <w:jc w:val="both"/>
+        <w:rPr>
+          <w:lang w:val="de-DE"/>
+        </w:rPr>
+      </w:pPr>
+      <w:commentRangeStart w:id="12"/>
+      <w:r>
+        <w:rPr>
+          <w:b/>
+          <w:lang w:val="de-DE"/>
+        </w:rPr>
+        <w:t xml:space="preserve">SYF3: </w:t>
+      </w:r>
+      <w:proofErr w:type="gramStart"/>
+      <w:r>
+        <w:rPr>
+          <w:b/>
           <w:lang w:val="de-DE"/>
         </w:rPr>
         <w:t>…….</w:t>
+      </w:r>
+      <w:commentRangeEnd w:id="12"/>
+      <w:proofErr w:type="gramEnd"/>
+      <w:r>
+        <w:rPr>
+          <w:rStyle w:val="Kommentarzeichen"/>
+        </w:rPr>
+        <w:commentReference w:id="12"/>
+      </w:r>
+    </w:p>
+    <w:p>
+      <w:pPr>
+        <w:rPr>
+          <w:lang w:val="de-DE"/>
+        </w:rPr>
+      </w:pPr>
+    </w:p>
+    <w:p>
+      <w:pPr>
+        <w:pStyle w:val="berschrift3"/>
+        <w:numPr>
+          <w:ilvl w:val="2"/>
+          <w:numId w:val="4"/>
+        </w:numPr>
+        <w:rPr>
+          <w:lang w:val="de-DE"/>
+        </w:rPr>
+      </w:pPr>
+      <w:r>
+        <w:rPr>
+          <w:lang w:val="de-DE"/>
+        </w:rPr>
+        <w:t>Semantische Fehler</w:t>
+      </w:r>
+    </w:p>
+    <w:p>
+      <w:pPr>
+        <w:rPr>
+          <w:lang w:val="de-DE"/>
+        </w:rPr>
+      </w:pPr>
+      <w:r>
+        <w:rPr>
+          <w:lang w:val="de-DE"/>
+        </w:rPr>
+        <w:t>Bei einem Semantikfehler wird……</w:t>
+      </w:r>
+    </w:p>
+    <w:p>
+      <w:pPr>
+        <w:pStyle w:val="Listenabsatz"/>
+        <w:numPr>
+          <w:ilvl w:val="0"/>
+          <w:numId w:val="8"/>
+        </w:numPr>
+        <w:rPr>
+          <w:lang w:val="de-DE"/>
+        </w:rPr>
+      </w:pPr>
+      <w:commentRangeStart w:id="13"/>
+      <w:r>
+        <w:rPr>
+          <w:b/>
+          <w:lang w:val="de-DE"/>
+        </w:rPr>
+        <w:t>SEF1: …</w:t>
+      </w:r>
+      <w:commentRangeEnd w:id="13"/>
+      <w:r>
+        <w:rPr>
+          <w:rStyle w:val="Kommentarzeichen"/>
+        </w:rPr>
+        <w:commentReference w:id="13"/>
       </w:r>
     </w:p>
     <w:p>
@@ -5399,216 +6352,69 @@
           <w:lang w:val="de-DE"/>
         </w:rPr>
       </w:pPr>
-      <w:bookmarkStart w:id="9" w:name="_Toc36652905"/>
-      <w:r>
-        <w:rPr>
-          <w:lang w:val="de-DE"/>
-        </w:rPr>
-        <w:t>Vorgehensweise</w:t>
-      </w:r>
-      <w:bookmarkEnd w:id="9"/>
-    </w:p>
-    <w:p>
-      <w:pPr>
-        <w:rPr>
-          <w:lang w:val="de-DE"/>
-        </w:rPr>
-      </w:pPr>
-    </w:p>
-    <w:p>
-      <w:pPr>
-        <w:pStyle w:val="berschrift3"/>
-        <w:numPr>
-          <w:ilvl w:val="2"/>
+      <w:r>
+        <w:rPr>
+          <w:lang w:val="de-DE"/>
+        </w:rPr>
+        <w:t>Behandlung von Sonderfällen</w:t>
+      </w:r>
+    </w:p>
+    <w:p>
+      <w:pPr>
+        <w:jc w:val="both"/>
+        <w:rPr>
+          <w:lang w:val="de-DE"/>
+        </w:rPr>
+      </w:pPr>
+    </w:p>
+    <w:p>
+      <w:pPr>
+        <w:jc w:val="both"/>
+        <w:rPr>
+          <w:lang w:val="de-DE"/>
+        </w:rPr>
+      </w:pPr>
+      <w:r>
+        <w:rPr>
+          <w:lang w:val="de-DE"/>
+        </w:rPr>
+        <w:t>In Abschnitt XX Sonderfälle wurden Szenarien aufgelistet, mit denen gesondert verfahren wird. Im Folgenden ist beschrieben, wie mit jedem dieser Umgegangen wird.</w:t>
+      </w:r>
+    </w:p>
+    <w:p>
+      <w:pPr>
+        <w:jc w:val="both"/>
+        <w:rPr>
+          <w:lang w:val="de-DE"/>
+        </w:rPr>
+      </w:pPr>
+    </w:p>
+    <w:p>
+      <w:pPr>
+        <w:pStyle w:val="berschrift1"/>
+        <w:numPr>
+          <w:ilvl w:val="0"/>
           <w:numId w:val="4"/>
         </w:numPr>
         <w:rPr>
           <w:lang w:val="de-DE"/>
         </w:rPr>
       </w:pPr>
-      <w:r>
-        <w:rPr>
-          <w:lang w:val="de-DE"/>
-        </w:rPr>
-        <w:t>Einlesen von Eingabedateien</w:t>
-      </w:r>
-    </w:p>
-    <w:p>
-      <w:pPr>
-        <w:ind w:left="720"/>
-        <w:jc w:val="both"/>
-        <w:rPr>
-          <w:lang w:val="de-DE"/>
-        </w:rPr>
-      </w:pPr>
-      <w:r>
-        <w:rPr>
-          <w:lang w:val="de-DE"/>
-        </w:rPr>
-        <w:t>Hierbei werden die Dateien mit einem fest definierten Pfad eingelesen. Ziel ist es, den Inhalt jeder einzelnen Datei getrennt in einer internen physikalischen Datenstruktur zu besitzen. In diesem Fall werden Dateien in Form von TextFile-Objekten gespeichert, sodass am Ende eine Liste von allen eingelesenen Dateien existiert.</w:t>
-      </w:r>
-      <w:r>
-        <w:rPr>
-          <w:lang w:val="de-DE"/>
-        </w:rPr>
-        <w:t xml:space="preserve"> Hierbei können technische Fehler vorkommen – mit diesen wird wie oben beschrieben verfahren.</w:t>
-      </w:r>
-    </w:p>
-    <w:p>
-      <w:pPr>
-        <w:pStyle w:val="berschrift3"/>
-        <w:numPr>
-          <w:ilvl w:val="2"/>
-          <w:numId w:val="4"/>
-        </w:numPr>
-        <w:rPr>
-          <w:lang w:val="de-DE"/>
-        </w:rPr>
-      </w:pPr>
-      <w:r>
-        <w:rPr>
-          <w:lang w:val="de-DE"/>
-        </w:rPr>
-        <w:t>Mappen in internes Datenmodel</w:t>
-      </w:r>
-      <w:r>
-        <w:rPr>
-          <w:lang w:val="de-DE"/>
-        </w:rPr>
-        <w:t>l</w:t>
-      </w:r>
-    </w:p>
-    <w:p>
-      <w:pPr>
-        <w:ind w:left="720"/>
-        <w:jc w:val="both"/>
-        <w:rPr>
-          <w:lang w:val="de-DE"/>
-        </w:rPr>
-      </w:pPr>
-      <w:commentRangeStart w:id="10"/>
-      <w:r>
-        <w:rPr>
-          <w:lang w:val="de-DE"/>
-        </w:rPr>
-        <w:t>Nachdem eine Liste mit allen Dateien in Form von TextFile-Objekten vorhanden ist, werden diese in ein internes Datenmodell gemappt. Das heißt, ….</w:t>
-      </w:r>
-      <w:commentRangeEnd w:id="10"/>
-      <w:r>
-        <w:rPr>
-          <w:rStyle w:val="Kommentarzeichen"/>
-        </w:rPr>
-        <w:commentReference w:id="10"/>
-      </w:r>
-    </w:p>
-    <w:p>
-      <w:pPr>
-        <w:pStyle w:val="berschrift3"/>
-        <w:numPr>
-          <w:ilvl w:val="2"/>
-          <w:numId w:val="4"/>
-        </w:numPr>
-        <w:rPr>
-          <w:lang w:val="de-DE"/>
-        </w:rPr>
-      </w:pPr>
-      <w:r>
-        <w:rPr>
-          <w:lang w:val="de-DE"/>
-        </w:rPr>
-        <w:t>Berechnen der Lösung des Problems</w:t>
-      </w:r>
-    </w:p>
-    <w:p>
-      <w:pPr>
-        <w:ind w:left="720"/>
-        <w:rPr>
-          <w:lang w:val="de-DE"/>
-        </w:rPr>
-      </w:pPr>
-      <w:r>
-        <w:rPr>
-          <w:lang w:val="de-DE"/>
-        </w:rPr>
-        <w:t>…….</w:t>
-      </w:r>
-    </w:p>
-    <w:p>
-      <w:pPr>
-        <w:pStyle w:val="berschrift3"/>
-        <w:numPr>
-          <w:ilvl w:val="2"/>
-          <w:numId w:val="4"/>
-        </w:numPr>
-        <w:rPr>
-          <w:lang w:val="de-DE"/>
-        </w:rPr>
-      </w:pPr>
-      <w:r>
-        <w:rPr>
-          <w:lang w:val="de-DE"/>
-        </w:rPr>
-        <w:t>Mappen des Ergebnisses in externes Datenmodell</w:t>
-      </w:r>
-    </w:p>
-    <w:p>
-      <w:pPr>
-        <w:ind w:left="720"/>
-        <w:rPr>
-          <w:lang w:val="de-DE"/>
-        </w:rPr>
-      </w:pPr>
-      <w:r>
-        <w:rPr>
-          <w:lang w:val="de-DE"/>
-        </w:rPr>
-        <w:t>…….</w:t>
-      </w:r>
-    </w:p>
-    <w:p>
-      <w:pPr>
-        <w:pStyle w:val="berschrift3"/>
-        <w:numPr>
-          <w:ilvl w:val="2"/>
-          <w:numId w:val="4"/>
-        </w:numPr>
-        <w:rPr>
-          <w:lang w:val="de-DE"/>
-        </w:rPr>
-      </w:pPr>
-      <w:r>
-        <w:rPr>
-          <w:lang w:val="de-DE"/>
-        </w:rPr>
-        <w:t>Schreiben von Ausgabedateien</w:t>
-      </w:r>
-    </w:p>
-    <w:p>
-      <w:pPr>
-        <w:ind w:left="720"/>
-        <w:jc w:val="both"/>
-        <w:rPr>
-          <w:lang w:val="de-DE"/>
-        </w:rPr>
-      </w:pPr>
-      <w:r>
-        <w:rPr>
-          <w:lang w:val="de-DE"/>
-        </w:rPr>
-        <w:t>Sind alle Ergebnisse in Form von TextFile-Objekten vorhanden, so wird für jedes Objekt eine Ausgabedatei generiert</w:t>
-      </w:r>
-      <w:r>
-        <w:rPr>
-          <w:lang w:val="de-DE"/>
-        </w:rPr>
-        <w:t>. Hierbei können technische Fehler vorkommen – mit diesen wird wie oben beschrieben verfahren</w:t>
-      </w:r>
-      <w:r>
-        <w:rPr>
-          <w:lang w:val="de-DE"/>
-        </w:rPr>
-        <w:t>.</w:t>
-      </w:r>
+      <w:bookmarkStart w:id="14" w:name="_Toc36652908"/>
+      <w:r>
+        <w:rPr>
+          <w:lang w:val="de-DE"/>
+        </w:rPr>
+        <w:t>Systembeschreibung</w:t>
+      </w:r>
+      <w:bookmarkEnd w:id="14"/>
+    </w:p>
+    <w:p>
+      <w:pPr>
+        <w:rPr>
+          <w:lang w:val="de-DE"/>
+        </w:rPr>
+      </w:pPr>
     </w:p>
     <w:p>
       <w:pPr>
@@ -5621,111 +6427,14 @@
           <w:lang w:val="de-DE"/>
         </w:rPr>
       </w:pPr>
-      <w:r>
-        <w:rPr>
-          <w:lang w:val="de-DE"/>
-        </w:rPr>
-        <w:lastRenderedPageBreak/>
-        <w:t>Fehlerbehandlung</w:t>
-      </w:r>
-    </w:p>
-    <w:p>
-      <w:pPr>
-        <w:jc w:val="both"/>
-        <w:rPr>
-          <w:lang w:val="de-DE"/>
-        </w:rPr>
-      </w:pPr>
-    </w:p>
-    <w:p>
-      <w:pPr>
-        <w:jc w:val="both"/>
-        <w:rPr>
-          <w:lang w:val="de-DE"/>
-        </w:rPr>
-      </w:pPr>
-      <w:r>
-        <w:rPr>
-          <w:lang w:val="de-DE"/>
-        </w:rPr>
-        <w:t xml:space="preserve">In Abschnitt XX Fehlerfälle wurden mögliche Fehlerszenarien aufgelistet. Im </w:t>
-      </w:r>
-      <w:r>
-        <w:rPr>
-          <w:lang w:val="de-DE"/>
-        </w:rPr>
-        <w:t>Folgenden</w:t>
-      </w:r>
-      <w:r>
-        <w:rPr>
-          <w:lang w:val="de-DE"/>
-        </w:rPr>
-        <w:t xml:space="preserve"> </w:t>
-      </w:r>
-      <w:r>
-        <w:rPr>
-          <w:lang w:val="de-DE"/>
-        </w:rPr>
-        <w:t>ist</w:t>
-      </w:r>
-      <w:r>
-        <w:rPr>
-          <w:lang w:val="de-DE"/>
-        </w:rPr>
-        <w:t xml:space="preserve"> beschrieben, wie mit einzelnen Verfahren umgegangen wird.</w:t>
-      </w:r>
-    </w:p>
-    <w:p>
-      <w:pPr>
-        <w:jc w:val="both"/>
-        <w:rPr>
-          <w:lang w:val="de-DE"/>
-        </w:rPr>
-      </w:pPr>
-    </w:p>
-    <w:p>
-      <w:pPr>
-        <w:pStyle w:val="berschrift3"/>
-        <w:numPr>
-          <w:ilvl w:val="2"/>
-          <w:numId w:val="4"/>
-        </w:numPr>
-        <w:rPr>
-          <w:lang w:val="de-DE"/>
-        </w:rPr>
-      </w:pPr>
-      <w:r>
-        <w:rPr>
-          <w:lang w:val="de-DE"/>
-        </w:rPr>
-        <w:t>Technische Fehler</w:t>
-      </w:r>
-    </w:p>
-    <w:p>
-      <w:pPr>
-        <w:jc w:val="both"/>
-        <w:rPr>
-          <w:lang w:val="de-DE"/>
-        </w:rPr>
-      </w:pPr>
-      <w:r>
-        <w:rPr>
-          <w:lang w:val="de-DE"/>
-        </w:rPr>
-        <w:t>Ein technischer Fehler kann keine gültige Ausgabedatei erzeugen. Dieser führt somit zu einer</w:t>
-      </w:r>
-      <w:r>
-        <w:rPr>
-          <w:lang w:val="de-DE"/>
-        </w:rPr>
-        <w:t xml:space="preserve"> </w:t>
-      </w:r>
-      <w:r>
-        <w:rPr>
-          <w:lang w:val="de-DE"/>
-        </w:rPr>
-        <w:t xml:space="preserve">Konsolenausgabe oder einer alternativen Dateiausgabe mit dazugehöriger Information für den Anwender. </w:t>
-      </w:r>
+      <w:bookmarkStart w:id="15" w:name="_Toc36652909"/>
+      <w:r>
+        <w:rPr>
+          <w:lang w:val="de-DE"/>
+        </w:rPr>
+        <w:t>Programm</w:t>
+      </w:r>
+      <w:bookmarkEnd w:id="15"/>
     </w:p>
     <w:p>
       <w:pPr>
@@ -5735,38 +6444,14 @@
           <w:numId w:val="8"/>
         </w:numPr>
         <w:rPr>
-          <w:b/>
-          <w:lang w:val="de-DE"/>
-        </w:rPr>
-      </w:pPr>
-      <w:r>
-        <w:rPr>
-          <w:b/>
-          <w:lang w:val="de-DE"/>
-        </w:rPr>
-        <w:t>TF1:</w:t>
-      </w:r>
-      <w:r>
-        <w:rPr>
-          <w:b/>
-          <w:lang w:val="de-DE"/>
-        </w:rPr>
-        <w:t xml:space="preserve"> Der Inhalt einer Eingabedatei konnte nicht gelesen werden</w:t>
-      </w:r>
-    </w:p>
-    <w:p>
-      <w:pPr>
-        <w:pStyle w:val="Listenabsatz"/>
-        <w:jc w:val="both"/>
-        <w:rPr>
-          <w:lang w:val="de-DE"/>
-        </w:rPr>
-      </w:pPr>
-      <w:r>
-        <w:rPr>
-          <w:lang w:val="de-DE"/>
-        </w:rPr>
-        <w:t>Die Datei wird übersprungen und es wird eine Ausgabedatei beinhaltend dieser Meldung erzeugt. Diese ist an der Bezeichnung “out_TE1_xxx“ innerhalb des Ausgabepfads erkennbar.</w:t>
+          <w:lang w:val="de-DE"/>
+        </w:rPr>
+      </w:pPr>
+      <w:r>
+        <w:rPr>
+          <w:lang w:val="de-DE"/>
+        </w:rPr>
+        <w:t>Programmstart</w:t>
       </w:r>
     </w:p>
     <w:p>
@@ -5782,65 +6467,66 @@
       </w:pPr>
       <w:r>
         <w:rPr>
-          <w:b/>
-          <w:lang w:val="de-DE"/>
-        </w:rPr>
-        <w:t>TE2: Die Ausgabedatei konnte nicht generiert werden</w:t>
+          <w:lang w:val="de-DE"/>
+        </w:rPr>
+        <w:t>Ruft Haupt-Controller auf</w:t>
       </w:r>
     </w:p>
     <w:p>
       <w:pPr>
         <w:pStyle w:val="Listenabsatz"/>
-        <w:jc w:val="both"/>
-        <w:rPr>
-          <w:lang w:val="de-DE"/>
-        </w:rPr>
-      </w:pPr>
-      <w:r>
-        <w:rPr>
-          <w:lang w:val="de-DE"/>
-        </w:rPr>
-        <w:t>Es wird keine Ausgabedatei erzeugt und der Inhalt der Datei wird mit relevanten Fehlerinformationen sowie dem Inhalt der Datei auf der Konsole ausgegeben.</w:t>
-      </w:r>
-    </w:p>
-    <w:p>
-      <w:pPr>
-        <w:rPr>
-          <w:b/>
-          <w:lang w:val="de-DE"/>
-        </w:rPr>
-      </w:pPr>
-    </w:p>
-    <w:p>
-      <w:pPr>
-        <w:pStyle w:val="berschrift3"/>
-        <w:numPr>
-          <w:ilvl w:val="2"/>
+        <w:numPr>
+          <w:ilvl w:val="1"/>
+          <w:numId w:val="8"/>
+        </w:numPr>
+        <w:rPr>
+          <w:lang w:val="de-DE"/>
+        </w:rPr>
+      </w:pPr>
+      <w:r>
+        <w:rPr>
+          <w:lang w:val="de-DE"/>
+        </w:rPr>
+        <w:t>Verarbeitet und ü</w:t>
+      </w:r>
+      <w:r>
+        <w:rPr>
+          <w:lang w:val="de-DE"/>
+        </w:rPr>
+        <w:t>b</w:t>
+      </w:r>
+      <w:r>
+        <w:rPr>
+          <w:lang w:val="de-DE"/>
+        </w:rPr>
+        <w:t xml:space="preserve">ergibt </w:t>
+      </w:r>
+      <w:r>
+        <w:rPr>
+          <w:lang w:val="de-DE"/>
+        </w:rPr>
+        <w:t>Aufrufargumente (Input/Output an Controller)</w:t>
+      </w:r>
+    </w:p>
+    <w:p>
+      <w:pPr>
+        <w:pStyle w:val="berschrift2"/>
+        <w:numPr>
+          <w:ilvl w:val="1"/>
           <w:numId w:val="4"/>
         </w:numPr>
         <w:rPr>
           <w:lang w:val="de-DE"/>
         </w:rPr>
       </w:pPr>
-      <w:r>
-        <w:rPr>
-          <w:lang w:val="de-DE"/>
-        </w:rPr>
-        <w:t>Syntaktische Fehler</w:t>
-      </w:r>
-    </w:p>
-    <w:p>
-      <w:pPr>
-        <w:rPr>
-          <w:lang w:val="de-DE"/>
-        </w:rPr>
-      </w:pPr>
-      <w:r>
-        <w:rPr>
-          <w:lang w:val="de-DE"/>
-        </w:rPr>
-        <w:t>Das Resultat ist eine passende Konsolenausgabe mit dazugehöriger Information. Wenn möglich, wird durch definierte Standardverfahren mit einer alternativen Prozedur weiter verfahren.</w:t>
-      </w:r>
+      <w:bookmarkStart w:id="16" w:name="_Toc36652910"/>
+      <w:r>
+        <w:rPr>
+          <w:lang w:val="de-DE"/>
+        </w:rPr>
+        <w:t>Model-Classes</w:t>
+      </w:r>
+      <w:bookmarkEnd w:id="16"/>
     </w:p>
     <w:p>
       <w:pPr>
@@ -5849,33 +6535,36 @@
           <w:ilvl w:val="0"/>
           <w:numId w:val="8"/>
         </w:numPr>
-        <w:jc w:val="both"/>
-        <w:rPr>
-          <w:lang w:val="de-DE"/>
-        </w:rPr>
-      </w:pPr>
-      <w:r>
-        <w:rPr>
-          <w:b/>
-          <w:lang w:val="de-DE"/>
-        </w:rPr>
-        <w:t>SYF1: Unpassende Anzahl an Argumenten</w:t>
-      </w:r>
-    </w:p>
-    <w:p>
-      <w:pPr>
-        <w:pStyle w:val="Listenabsatz"/>
-        <w:jc w:val="both"/>
-        <w:rPr>
-          <w:lang w:val="de-DE"/>
-        </w:rPr>
-      </w:pPr>
-      <w:r>
-        <w:rPr>
-          <w:lang w:val="de-DE"/>
-        </w:rPr>
-        <w:t>Dies führt zu einer ungültigen Verarbeitung der Eingabe- und Ausgabepfade. Folglich wird mit einer Information in der Konsole mit den Standardwerten weiter verfahren.</w:t>
-      </w:r>
+        <w:rPr>
+          <w:lang w:val="de-DE"/>
+        </w:rPr>
+      </w:pPr>
+      <w:r>
+        <w:rPr>
+          <w:lang w:val="de-DE"/>
+        </w:rPr>
+        <w:t>Speichern von Daten</w:t>
+      </w:r>
+    </w:p>
+    <w:p>
+      <w:pPr>
+        <w:pStyle w:val="berschrift2"/>
+        <w:numPr>
+          <w:ilvl w:val="1"/>
+          <w:numId w:val="4"/>
+        </w:numPr>
+        <w:rPr>
+          <w:lang w:val="de-DE"/>
+        </w:rPr>
+      </w:pPr>
+      <w:bookmarkStart w:id="17" w:name="_Toc36652911"/>
+      <w:r>
+        <w:rPr>
+          <w:lang w:val="de-DE"/>
+        </w:rPr>
+        <w:t>View-Classes</w:t>
+      </w:r>
+      <w:bookmarkEnd w:id="17"/>
     </w:p>
     <w:p>
       <w:pPr>
@@ -5884,42 +6573,36 @@
           <w:ilvl w:val="0"/>
           <w:numId w:val="8"/>
         </w:numPr>
-        <w:jc w:val="both"/>
-        <w:rPr>
-          <w:b/>
-          <w:lang w:val="de-DE"/>
-        </w:rPr>
-      </w:pPr>
-      <w:r>
-        <w:rPr>
-          <w:b/>
-          <w:lang w:val="de-DE"/>
-        </w:rPr>
-        <w:t>SYF2: Invalide Argumente</w:t>
-      </w:r>
-    </w:p>
-    <w:p>
-      <w:pPr>
-        <w:pStyle w:val="Listenabsatz"/>
-        <w:jc w:val="both"/>
-        <w:rPr>
-          <w:lang w:val="de-DE"/>
-        </w:rPr>
-      </w:pPr>
-      <w:r>
-        <w:rPr>
-          <w:lang w:val="de-DE"/>
-        </w:rPr>
-        <w:t>Dies führt zu einer ungültigen Verarbeitung der Eingabe- und Ausgabedateien. Folglich wird mit einer Information in der Konsole mit den Standardwerten weiter verfahren.</w:t>
-      </w:r>
-      <w:commentRangeStart w:id="11"/>
-      <w:commentRangeEnd w:id="11"/>
-      <w:r>
-        <w:rPr>
-          <w:rStyle w:val="Kommentarzeichen"/>
-        </w:rPr>
-        <w:commentReference w:id="11"/>
-      </w:r>
+        <w:rPr>
+          <w:lang w:val="de-DE"/>
+        </w:rPr>
+      </w:pPr>
+      <w:r>
+        <w:rPr>
+          <w:lang w:val="de-DE"/>
+        </w:rPr>
+        <w:t>Ausgabe der Daten</w:t>
+      </w:r>
+    </w:p>
+    <w:p>
+      <w:pPr>
+        <w:pStyle w:val="berschrift2"/>
+        <w:numPr>
+          <w:ilvl w:val="1"/>
+          <w:numId w:val="4"/>
+        </w:numPr>
+        <w:rPr>
+          <w:lang w:val="de-DE"/>
+        </w:rPr>
+      </w:pPr>
+      <w:bookmarkStart w:id="18" w:name="_Toc36652912"/>
+      <w:r>
+        <w:rPr>
+          <w:lang w:val="de-DE"/>
+        </w:rPr>
+        <w:t>Controller-Classes</w:t>
+      </w:r>
+      <w:bookmarkEnd w:id="18"/>
     </w:p>
     <w:p>
       <w:pPr>
@@ -5928,63 +6611,39 @@
           <w:ilvl w:val="0"/>
           <w:numId w:val="8"/>
         </w:numPr>
-        <w:jc w:val="both"/>
-        <w:rPr>
-          <w:lang w:val="de-DE"/>
-        </w:rPr>
-      </w:pPr>
-      <w:commentRangeStart w:id="12"/>
-      <w:r>
-        <w:rPr>
-          <w:b/>
-          <w:lang w:val="de-DE"/>
-        </w:rPr>
-        <w:t>SYF3: …….</w:t>
-      </w:r>
-      <w:commentRangeEnd w:id="12"/>
-      <w:r>
-        <w:rPr>
-          <w:rStyle w:val="Kommentarzeichen"/>
-        </w:rPr>
-        <w:commentReference w:id="12"/>
-      </w:r>
-    </w:p>
-    <w:p>
-      <w:pPr>
-        <w:rPr>
-          <w:lang w:val="de-DE"/>
-        </w:rPr>
-      </w:pPr>
-    </w:p>
-    <w:p>
-      <w:pPr>
-        <w:pStyle w:val="berschrift3"/>
-        <w:numPr>
-          <w:ilvl w:val="2"/>
-          <w:numId w:val="4"/>
-        </w:numPr>
-        <w:rPr>
-          <w:lang w:val="de-DE"/>
-        </w:rPr>
-      </w:pPr>
-      <w:r>
-        <w:rPr>
-          <w:lang w:val="de-DE"/>
-        </w:rPr>
-        <w:t>Semantische Fehler</w:t>
-      </w:r>
-    </w:p>
-    <w:p>
-      <w:pPr>
-        <w:rPr>
-          <w:lang w:val="de-DE"/>
-        </w:rPr>
-      </w:pPr>
-      <w:r>
-        <w:rPr>
-          <w:lang w:val="de-DE"/>
-        </w:rPr>
-        <w:t>Bei einem Semantikfehler wird……</w:t>
+        <w:rPr>
+          <w:lang w:val="de-DE"/>
+        </w:rPr>
+      </w:pPr>
+      <w:r>
+        <w:rPr>
+          <w:lang w:val="de-DE"/>
+        </w:rPr>
+        <w:t>Verarbeitungss</w:t>
+      </w:r>
+      <w:r>
+        <w:rPr>
+          <w:lang w:val="de-DE"/>
+        </w:rPr>
+        <w:t>chnittstelle</w:t>
+      </w:r>
+      <w:r>
+        <w:rPr>
+          <w:lang w:val="de-DE"/>
+        </w:rPr>
+        <w:t xml:space="preserve"> zwischen Eingabe</w:t>
+      </w:r>
+      <w:r>
+        <w:rPr>
+          <w:lang w:val="de-DE"/>
+        </w:rPr>
+        <w:t xml:space="preserve"> und</w:t>
+      </w:r>
+      <w:r>
+        <w:rPr>
+          <w:lang w:val="de-DE"/>
+        </w:rPr>
+        <w:t xml:space="preserve"> Ausgabe</w:t>
       </w:r>
     </w:p>
     <w:p>
@@ -5998,21 +6657,109 @@
           <w:lang w:val="de-DE"/>
         </w:rPr>
       </w:pPr>
-      <w:commentRangeStart w:id="13"/>
-      <w:r>
-        <w:rPr>
-          <w:b/>
-          <w:lang w:val="de-DE"/>
-        </w:rPr>
-        <w:t>SEF1: …</w:t>
-      </w:r>
-      <w:commentRangeEnd w:id="13"/>
-      <w:r>
-        <w:rPr>
-          <w:rStyle w:val="Kommentarzeichen"/>
-        </w:rPr>
-        <w:commentReference w:id="13"/>
-      </w:r>
+      <w:r>
+        <w:rPr>
+          <w:lang w:val="de-DE"/>
+        </w:rPr>
+        <w:t xml:space="preserve">Ruft weitere </w:t>
+      </w:r>
+      <w:r>
+        <w:rPr>
+          <w:lang w:val="de-DE"/>
+        </w:rPr>
+        <w:t>Verarbeitungsprozesse / Controller auf</w:t>
+      </w:r>
+    </w:p>
+    <w:p>
+      <w:pPr>
+        <w:pStyle w:val="berschrift1"/>
+        <w:numPr>
+          <w:ilvl w:val="0"/>
+          <w:numId w:val="4"/>
+        </w:numPr>
+        <w:rPr>
+          <w:lang w:val="de-DE"/>
+        </w:rPr>
+      </w:pPr>
+      <w:bookmarkStart w:id="19" w:name="_Toc36652913"/>
+      <w:r>
+        <w:rPr>
+          <w:lang w:val="de-DE"/>
+        </w:rPr>
+        <w:t>Datenfluss</w:t>
+      </w:r>
+      <w:bookmarkEnd w:id="19"/>
+    </w:p>
+    <w:p>
+      <w:pPr>
+        <w:rPr>
+          <w:lang w:val="de-DE"/>
+        </w:rPr>
+      </w:pPr>
+    </w:p>
+    <w:p>
+      <w:pPr>
+        <w:pStyle w:val="Listenabsatz"/>
+        <w:numPr>
+          <w:ilvl w:val="0"/>
+          <w:numId w:val="8"/>
+        </w:numPr>
+        <w:rPr>
+          <w:lang w:val="de-DE"/>
+        </w:rPr>
+      </w:pPr>
+      <w:r>
+        <w:rPr>
+          <w:lang w:val="de-DE"/>
+        </w:rPr>
+        <w:t>Sequenzdiagramm</w:t>
+      </w:r>
+    </w:p>
+    <w:p>
+      <w:pPr>
+        <w:pStyle w:val="Listenabsatz"/>
+        <w:numPr>
+          <w:ilvl w:val="1"/>
+          <w:numId w:val="8"/>
+        </w:numPr>
+        <w:rPr>
+          <w:lang w:val="de-DE"/>
+        </w:rPr>
+      </w:pPr>
+      <w:r>
+        <w:rPr>
+          <w:lang w:val="de-DE"/>
+        </w:rPr>
+        <w:t>Beschreibt Systemablauf zwischen Main-Class, Eingabe, Controller und Ausgabe</w:t>
+      </w:r>
+    </w:p>
+    <w:p>
+      <w:pPr>
+        <w:rPr>
+          <w:lang w:val="de-DE"/>
+        </w:rPr>
+      </w:pPr>
+    </w:p>
+    <w:p>
+      <w:pPr>
+        <w:pStyle w:val="berschrift1"/>
+        <w:numPr>
+          <w:ilvl w:val="0"/>
+          <w:numId w:val="4"/>
+        </w:numPr>
+        <w:rPr>
+          <w:lang w:val="de-DE"/>
+        </w:rPr>
+      </w:pPr>
+      <w:bookmarkStart w:id="20" w:name="_Toc36652914"/>
+      <w:r>
+        <w:rPr>
+          <w:lang w:val="de-DE"/>
+        </w:rPr>
+        <w:lastRenderedPageBreak/>
+        <w:t>Programmbeschreibung</w:t>
+      </w:r>
+      <w:bookmarkEnd w:id="20"/>
     </w:p>
     <w:p>
       <w:pPr>
@@ -6036,34 +6783,288 @@
         <w:rPr>
           <w:lang w:val="de-DE"/>
         </w:rPr>
-        <w:t>Behandlung von Sonderfällen</w:t>
-      </w:r>
-    </w:p>
-    <w:p>
-      <w:pPr>
-        <w:jc w:val="both"/>
-        <w:rPr>
-          <w:lang w:val="de-DE"/>
-        </w:rPr>
-      </w:pPr>
-    </w:p>
-    <w:p>
-      <w:pPr>
-        <w:jc w:val="both"/>
-        <w:rPr>
-          <w:lang w:val="de-DE"/>
-        </w:rPr>
-      </w:pPr>
-      <w:r>
-        <w:rPr>
-          <w:lang w:val="de-DE"/>
-        </w:rPr>
-        <w:t>In Abschnitt XX Sonderfälle wurden Szenarien aufgelistet, mit denen gesondert verfahren wird. Im Folgenden ist beschrieben, wie mit jedem dieser Umgegangen wird.</w:t>
-      </w:r>
-    </w:p>
-    <w:p>
-      <w:pPr>
-        <w:jc w:val="both"/>
+        <w:t>Pakete</w:t>
+      </w:r>
+    </w:p>
+    <w:p>
+      <w:pPr>
+        <w:rPr>
+          <w:lang w:val="de-DE"/>
+        </w:rPr>
+      </w:pPr>
+    </w:p>
+    <w:p>
+      <w:pPr>
+        <w:pStyle w:val="Listenabsatz"/>
+        <w:numPr>
+          <w:ilvl w:val="0"/>
+          <w:numId w:val="8"/>
+        </w:numPr>
+        <w:rPr>
+          <w:lang w:val="de-DE"/>
+        </w:rPr>
+      </w:pPr>
+      <w:proofErr w:type="spellStart"/>
+      <w:r>
+        <w:rPr>
+          <w:lang w:val="de-DE"/>
+        </w:rPr>
+        <w:t>Pak</w:t>
+      </w:r>
+      <w:r>
+        <w:rPr>
+          <w:lang w:val="de-DE"/>
+        </w:rPr>
+        <w:t>agediagramm</w:t>
+      </w:r>
+      <w:proofErr w:type="spellEnd"/>
+    </w:p>
+    <w:p>
+      <w:pPr>
+        <w:rPr>
+          <w:lang w:val="de-DE"/>
+        </w:rPr>
+      </w:pPr>
+    </w:p>
+    <w:p>
+      <w:pPr>
+        <w:pStyle w:val="berschrift2"/>
+        <w:numPr>
+          <w:ilvl w:val="1"/>
+          <w:numId w:val="4"/>
+        </w:numPr>
+        <w:rPr>
+          <w:lang w:val="de-DE"/>
+        </w:rPr>
+      </w:pPr>
+      <w:bookmarkStart w:id="21" w:name="_Toc36652916"/>
+      <w:r>
+        <w:rPr>
+          <w:lang w:val="de-DE"/>
+        </w:rPr>
+        <w:t>UML Diagramme</w:t>
+      </w:r>
+      <w:bookmarkEnd w:id="21"/>
+    </w:p>
+    <w:p>
+      <w:pPr>
+        <w:rPr>
+          <w:lang w:val="de-DE"/>
+        </w:rPr>
+      </w:pPr>
+    </w:p>
+    <w:p>
+      <w:pPr>
+        <w:pStyle w:val="Listenabsatz"/>
+        <w:numPr>
+          <w:ilvl w:val="0"/>
+          <w:numId w:val="8"/>
+        </w:numPr>
+        <w:rPr>
+          <w:lang w:val="de-DE"/>
+        </w:rPr>
+      </w:pPr>
+      <w:r>
+        <w:rPr>
+          <w:lang w:val="de-DE"/>
+        </w:rPr>
+        <w:t>Diagramm abbilden inklusive Klassenbeschreibung</w:t>
+      </w:r>
+    </w:p>
+    <w:p>
+      <w:pPr>
+        <w:rPr>
+          <w:lang w:val="de-DE"/>
+        </w:rPr>
+      </w:pPr>
+    </w:p>
+    <w:p>
+      <w:pPr>
+        <w:pStyle w:val="berschrift2"/>
+        <w:numPr>
+          <w:ilvl w:val="1"/>
+          <w:numId w:val="4"/>
+        </w:numPr>
+        <w:rPr>
+          <w:lang w:val="de-DE"/>
+        </w:rPr>
+      </w:pPr>
+      <w:bookmarkStart w:id="22" w:name="_Toc36652917"/>
+      <w:r>
+        <w:rPr>
+          <w:lang w:val="de-DE"/>
+        </w:rPr>
+        <w:t>Schnittstellen</w:t>
+      </w:r>
+      <w:bookmarkEnd w:id="22"/>
+    </w:p>
+    <w:p>
+      <w:pPr>
+        <w:rPr>
+          <w:lang w:val="de-DE"/>
+        </w:rPr>
+      </w:pPr>
+    </w:p>
+    <w:p>
+      <w:pPr>
+        <w:pStyle w:val="Listenabsatz"/>
+        <w:numPr>
+          <w:ilvl w:val="0"/>
+          <w:numId w:val="8"/>
+        </w:numPr>
+        <w:rPr>
+          <w:lang w:val="de-DE"/>
+        </w:rPr>
+      </w:pPr>
+      <w:r>
+        <w:rPr>
+          <w:lang w:val="de-DE"/>
+        </w:rPr>
+        <w:t xml:space="preserve">Attribute / </w:t>
+      </w:r>
+      <w:r>
+        <w:rPr>
+          <w:lang w:val="de-DE"/>
+        </w:rPr>
+        <w:t xml:space="preserve">Methoden der Klassen </w:t>
+      </w:r>
+      <w:r>
+        <w:rPr>
+          <w:lang w:val="de-DE"/>
+        </w:rPr>
+        <w:t>beschreiben</w:t>
+      </w:r>
+    </w:p>
+    <w:p>
+      <w:pPr>
+        <w:rPr>
+          <w:lang w:val="de-DE"/>
+        </w:rPr>
+      </w:pPr>
+    </w:p>
+    <w:p>
+      <w:pPr>
+        <w:pStyle w:val="berschrift2"/>
+        <w:numPr>
+          <w:ilvl w:val="1"/>
+          <w:numId w:val="4"/>
+        </w:numPr>
+        <w:rPr>
+          <w:lang w:val="de-DE"/>
+        </w:rPr>
+      </w:pPr>
+      <w:bookmarkStart w:id="23" w:name="_Toc36652918"/>
+      <w:r>
+        <w:rPr>
+          <w:lang w:val="de-DE"/>
+        </w:rPr>
+        <w:t>Präzisierung</w:t>
+      </w:r>
+      <w:bookmarkEnd w:id="23"/>
+    </w:p>
+    <w:p>
+      <w:pPr>
+        <w:rPr>
+          <w:lang w:val="de-DE"/>
+        </w:rPr>
+      </w:pPr>
+    </w:p>
+    <w:p>
+      <w:pPr>
+        <w:pStyle w:val="Listenabsatz"/>
+        <w:numPr>
+          <w:ilvl w:val="0"/>
+          <w:numId w:val="8"/>
+        </w:numPr>
+        <w:rPr>
+          <w:lang w:val="de-DE"/>
+        </w:rPr>
+      </w:pPr>
+      <w:r>
+        <w:rPr>
+          <w:lang w:val="de-DE"/>
+        </w:rPr>
+        <w:t xml:space="preserve">Sequenzdiagramm </w:t>
+      </w:r>
+      <w:r>
+        <w:rPr>
+          <w:lang w:val="de-DE"/>
+        </w:rPr>
+        <w:sym w:font="Wingdings" w:char="F0E0"/>
+      </w:r>
+      <w:r>
+        <w:rPr>
+          <w:lang w:val="de-DE"/>
+        </w:rPr>
+        <w:t xml:space="preserve"> detaillierter Ablauf von Programm, Controller, Model, View</w:t>
+      </w:r>
+    </w:p>
+    <w:p>
+      <w:pPr>
+        <w:pStyle w:val="Listenabsatz"/>
+        <w:numPr>
+          <w:ilvl w:val="0"/>
+          <w:numId w:val="8"/>
+        </w:numPr>
+        <w:rPr>
+          <w:lang w:val="de-DE"/>
+        </w:rPr>
+      </w:pPr>
+      <w:r>
+        <w:rPr>
+          <w:lang w:val="de-DE"/>
+        </w:rPr>
+        <w:t xml:space="preserve">Programmablaufpläne / </w:t>
+      </w:r>
+      <w:proofErr w:type="spellStart"/>
+      <w:r>
+        <w:rPr>
+          <w:lang w:val="de-DE"/>
+        </w:rPr>
+        <w:t>Nassi</w:t>
+      </w:r>
+      <w:proofErr w:type="spellEnd"/>
+      <w:r>
+        <w:rPr>
+          <w:lang w:val="de-DE"/>
+        </w:rPr>
+        <w:t>-</w:t>
+      </w:r>
+      <w:proofErr w:type="spellStart"/>
+      <w:r>
+        <w:rPr>
+          <w:lang w:val="de-DE"/>
+        </w:rPr>
+        <w:t>Schneiderman</w:t>
+      </w:r>
+      <w:proofErr w:type="spellEnd"/>
+      <w:r>
+        <w:rPr>
+          <w:lang w:val="de-DE"/>
+        </w:rPr>
+        <w:t>-Diagramme von wichtigen Algorithmen</w:t>
+      </w:r>
+    </w:p>
+    <w:p>
+      <w:pPr>
+        <w:pStyle w:val="Listenabsatz"/>
+        <w:numPr>
+          <w:ilvl w:val="0"/>
+          <w:numId w:val="8"/>
+        </w:numPr>
+        <w:rPr>
+          <w:lang w:val="de-DE"/>
+        </w:rPr>
+      </w:pPr>
+      <w:r>
+        <w:rPr>
+          <w:lang w:val="de-DE"/>
+        </w:rPr>
+        <w:t>Textbeschreibung</w:t>
+      </w:r>
+    </w:p>
+    <w:p>
+      <w:pPr>
         <w:rPr>
           <w:lang w:val="de-DE"/>
         </w:rPr>
@@ -6080,15 +7081,157 @@
           <w:lang w:val="de-DE"/>
         </w:rPr>
       </w:pPr>
-      <w:bookmarkStart w:id="14" w:name="_Toc36652908"/>
+      <w:bookmarkStart w:id="24" w:name="_Toc36652919"/>
+      <w:r>
+        <w:rPr>
+          <w:lang w:val="de-DE"/>
+        </w:rPr>
+        <w:t>Testdokumentation</w:t>
+      </w:r>
+      <w:bookmarkEnd w:id="24"/>
+    </w:p>
+    <w:p>
+      <w:pPr>
+        <w:rPr>
+          <w:lang w:val="de-DE"/>
+        </w:rPr>
+      </w:pPr>
+    </w:p>
+    <w:p>
+      <w:pPr>
+        <w:pStyle w:val="Listenabsatz"/>
+        <w:numPr>
+          <w:ilvl w:val="0"/>
+          <w:numId w:val="8"/>
+        </w:numPr>
+        <w:rPr>
+          <w:lang w:val="de-DE"/>
+        </w:rPr>
+      </w:pPr>
+      <w:r>
+        <w:rPr>
+          <w:lang w:val="de-DE"/>
+        </w:rPr>
+        <w:t>Welche Tests für welche Fälle</w:t>
+      </w:r>
+      <w:r>
+        <w:rPr>
+          <w:lang w:val="de-DE"/>
+        </w:rPr>
+        <w:t xml:space="preserve"> (Positivfälle, Sonderfälle, Fehlerfälle, Grenzfälle)</w:t>
+      </w:r>
+      <w:r>
+        <w:rPr>
+          <w:lang w:val="de-DE"/>
+        </w:rPr>
+        <w:t>?</w:t>
+      </w:r>
+    </w:p>
+    <w:p>
+      <w:pPr>
+        <w:pStyle w:val="Listenabsatz"/>
+        <w:numPr>
+          <w:ilvl w:val="0"/>
+          <w:numId w:val="8"/>
+        </w:numPr>
+        <w:rPr>
+          <w:lang w:val="de-DE"/>
+        </w:rPr>
+      </w:pPr>
+      <w:r>
+        <w:rPr>
+          <w:lang w:val="de-DE"/>
+        </w:rPr>
+        <w:t>Minimalbeispiele / Maximalbeispiele</w:t>
+      </w:r>
+    </w:p>
+    <w:p>
+      <w:pPr>
+        <w:ind w:left="360"/>
+        <w:rPr>
+          <w:lang w:val="de-DE"/>
+        </w:rPr>
+      </w:pPr>
+    </w:p>
+    <w:p>
+      <w:pPr>
+        <w:pStyle w:val="berschrift1"/>
+        <w:numPr>
+          <w:ilvl w:val="0"/>
+          <w:numId w:val="4"/>
+        </w:numPr>
+        <w:rPr>
+          <w:lang w:val="de-DE"/>
+        </w:rPr>
+      </w:pPr>
+      <w:bookmarkStart w:id="25" w:name="_Toc36652920"/>
+      <w:r>
+        <w:rPr>
+          <w:lang w:val="de-DE"/>
+        </w:rPr>
+        <w:t>Ausführliches Beispiel</w:t>
+      </w:r>
+      <w:bookmarkEnd w:id="25"/>
+    </w:p>
+    <w:p>
+      <w:pPr>
+        <w:rPr>
+          <w:lang w:val="de-DE"/>
+        </w:rPr>
+      </w:pPr>
+    </w:p>
+    <w:p>
+      <w:pPr>
+        <w:pStyle w:val="Listenabsatz"/>
+        <w:numPr>
+          <w:ilvl w:val="0"/>
+          <w:numId w:val="8"/>
+        </w:numPr>
+        <w:rPr>
+          <w:lang w:val="de-DE"/>
+        </w:rPr>
+      </w:pPr>
+      <w:r>
+        <w:rPr>
+          <w:lang w:val="de-DE"/>
+        </w:rPr>
+        <w:t>IHK-Beispiel zeigen</w:t>
+      </w:r>
+    </w:p>
+    <w:p>
+      <w:pPr>
+        <w:rPr>
+          <w:lang w:val="de-DE"/>
+        </w:rPr>
+      </w:pPr>
+    </w:p>
+    <w:p>
+      <w:pPr>
+        <w:rPr>
+          <w:lang w:val="de-DE"/>
+        </w:rPr>
+      </w:pPr>
+    </w:p>
+    <w:p>
+      <w:pPr>
+        <w:pStyle w:val="berschrift1"/>
+        <w:numPr>
+          <w:ilvl w:val="0"/>
+          <w:numId w:val="4"/>
+        </w:numPr>
+        <w:rPr>
+          <w:lang w:val="de-DE"/>
+        </w:rPr>
+      </w:pPr>
+      <w:bookmarkStart w:id="26" w:name="_Toc36652921"/>
       <w:r>
         <w:rPr>
           <w:lang w:val="de-DE"/>
         </w:rPr>
         <w:lastRenderedPageBreak/>
-        <w:t>Systembeschreibung</w:t>
-      </w:r>
-      <w:bookmarkEnd w:id="14"/>
+        <w:t>Zusammenfassung und Ausblick</w:t>
+      </w:r>
+      <w:bookmarkEnd w:id="26"/>
     </w:p>
     <w:p>
       <w:pPr>
@@ -6108,14 +7251,21 @@
           <w:lang w:val="de-DE"/>
         </w:rPr>
       </w:pPr>
-      <w:bookmarkStart w:id="15" w:name="_Toc36652909"/>
-      <w:r>
-        <w:rPr>
-          <w:lang w:val="de-DE"/>
-        </w:rPr>
-        <w:t>Programm</w:t>
-      </w:r>
-      <w:bookmarkEnd w:id="15"/>
+      <w:bookmarkStart w:id="27" w:name="_Toc36652922"/>
+      <w:r>
+        <w:rPr>
+          <w:lang w:val="de-DE"/>
+        </w:rPr>
+        <w:t>Zusammenfassung</w:t>
+      </w:r>
+      <w:bookmarkEnd w:id="27"/>
+    </w:p>
+    <w:p>
+      <w:pPr>
+        <w:rPr>
+          <w:lang w:val="de-DE"/>
+        </w:rPr>
+      </w:pPr>
     </w:p>
     <w:p>
       <w:pPr>
@@ -6132,7 +7282,7 @@
         <w:rPr>
           <w:lang w:val="de-DE"/>
         </w:rPr>
-        <w:t>Programmstart</w:t>
+        <w:t>Was kann erweitert werden?</w:t>
       </w:r>
     </w:p>
     <w:p>
@@ -6150,7 +7300,84 @@
         <w:rPr>
           <w:lang w:val="de-DE"/>
         </w:rPr>
-        <w:t>Ruft Haupt-Controller auf</w:t>
+        <w:t>Was kann ausgetauscht werden?</w:t>
+      </w:r>
+    </w:p>
+    <w:p>
+      <w:pPr>
+        <w:pStyle w:val="Listenabsatz"/>
+        <w:numPr>
+          <w:ilvl w:val="0"/>
+          <w:numId w:val="8"/>
+        </w:numPr>
+        <w:rPr>
+          <w:lang w:val="de-DE"/>
+        </w:rPr>
+      </w:pPr>
+      <w:r>
+        <w:rPr>
+          <w:lang w:val="de-DE"/>
+        </w:rPr>
+        <w:t>Stärken / Schwächen?</w:t>
+      </w:r>
+    </w:p>
+    <w:p>
+      <w:pPr>
+        <w:rPr>
+          <w:lang w:val="de-DE"/>
+        </w:rPr>
+      </w:pPr>
+    </w:p>
+    <w:p>
+      <w:pPr>
+        <w:rPr>
+          <w:lang w:val="de-DE"/>
+        </w:rPr>
+      </w:pPr>
+    </w:p>
+    <w:p>
+      <w:pPr>
+        <w:pStyle w:val="berschrift2"/>
+        <w:numPr>
+          <w:ilvl w:val="1"/>
+          <w:numId w:val="4"/>
+        </w:numPr>
+        <w:rPr>
+          <w:lang w:val="de-DE"/>
+        </w:rPr>
+      </w:pPr>
+      <w:bookmarkStart w:id="28" w:name="_Toc36652923"/>
+      <w:r>
+        <w:rPr>
+          <w:lang w:val="de-DE"/>
+        </w:rPr>
+        <w:t>Ausblick</w:t>
+      </w:r>
+      <w:bookmarkEnd w:id="28"/>
+    </w:p>
+    <w:p>
+      <w:pPr>
+        <w:rPr>
+          <w:lang w:val="de-DE"/>
+        </w:rPr>
+      </w:pPr>
+    </w:p>
+    <w:p>
+      <w:pPr>
+        <w:pStyle w:val="Listenabsatz"/>
+        <w:numPr>
+          <w:ilvl w:val="0"/>
+          <w:numId w:val="8"/>
+        </w:numPr>
+        <w:rPr>
+          <w:lang w:val="de-DE"/>
+        </w:rPr>
+      </w:pPr>
+      <w:r>
+        <w:rPr>
+          <w:lang w:val="de-DE"/>
+        </w:rPr>
+        <w:t>Mögliche Erweiterungen</w:t>
       </w:r>
     </w:p>
     <w:p>
@@ -6168,26 +7395,182 @@
         <w:rPr>
           <w:lang w:val="de-DE"/>
         </w:rPr>
-        <w:t>Verarbeitet und ü</w:t>
-      </w:r>
-      <w:r>
-        <w:rPr>
-          <w:lang w:val="de-DE"/>
-        </w:rPr>
-        <w:t>b</w:t>
-      </w:r>
-      <w:r>
-        <w:rPr>
-          <w:lang w:val="de-DE"/>
-        </w:rPr>
-        <w:t xml:space="preserve">ergibt </w:t>
-      </w:r>
-      <w:r>
-        <w:rPr>
-          <w:lang w:val="de-DE"/>
-        </w:rPr>
-        <w:t>Aufrufargumente (Input/Output an Controller)</w:t>
-      </w:r>
+        <w:t>Grafische Oberfläche</w:t>
+      </w:r>
+    </w:p>
+    <w:p>
+      <w:pPr>
+        <w:pStyle w:val="Listenabsatz"/>
+        <w:numPr>
+          <w:ilvl w:val="1"/>
+          <w:numId w:val="8"/>
+        </w:numPr>
+        <w:rPr>
+          <w:lang w:val="de-DE"/>
+        </w:rPr>
+      </w:pPr>
+      <w:r>
+        <w:rPr>
+          <w:lang w:val="de-DE"/>
+        </w:rPr>
+        <w:t>Weitere Eingabeformate</w:t>
+      </w:r>
+    </w:p>
+    <w:p>
+      <w:pPr>
+        <w:pStyle w:val="Listenabsatz"/>
+        <w:numPr>
+          <w:ilvl w:val="1"/>
+          <w:numId w:val="8"/>
+        </w:numPr>
+        <w:rPr>
+          <w:lang w:val="de-DE"/>
+        </w:rPr>
+      </w:pPr>
+      <w:r>
+        <w:rPr>
+          <w:lang w:val="de-DE"/>
+        </w:rPr>
+        <w:t>Anderer Algorithmus / Berechnung</w:t>
+      </w:r>
+    </w:p>
+    <w:p>
+      <w:pPr>
+        <w:rPr>
+          <w:lang w:val="de-DE"/>
+        </w:rPr>
+      </w:pPr>
+    </w:p>
+    <w:p>
+      <w:pPr>
+        <w:pStyle w:val="berschrift1"/>
+        <w:numPr>
+          <w:ilvl w:val="0"/>
+          <w:numId w:val="4"/>
+        </w:numPr>
+        <w:rPr>
+          <w:lang w:val="de-DE"/>
+        </w:rPr>
+      </w:pPr>
+      <w:bookmarkStart w:id="29" w:name="_Toc36652924"/>
+      <w:r>
+        <w:rPr>
+          <w:lang w:val="de-DE"/>
+        </w:rPr>
+        <w:t>Abweichungen und Ergänzungen zum Vorentwurf</w:t>
+      </w:r>
+      <w:bookmarkEnd w:id="29"/>
+    </w:p>
+    <w:p>
+      <w:pPr>
+        <w:rPr>
+          <w:lang w:val="de-DE"/>
+        </w:rPr>
+      </w:pPr>
+    </w:p>
+    <w:p>
+      <w:pPr>
+        <w:pStyle w:val="Listenabsatz"/>
+        <w:numPr>
+          <w:ilvl w:val="0"/>
+          <w:numId w:val="8"/>
+        </w:numPr>
+        <w:rPr>
+          <w:lang w:val="de-DE"/>
+        </w:rPr>
+      </w:pPr>
+      <w:r>
+        <w:rPr>
+          <w:lang w:val="de-DE"/>
+        </w:rPr>
+        <w:t xml:space="preserve">Was wurde </w:t>
+      </w:r>
+      <w:r>
+        <w:rPr>
+          <w:lang w:val="de-DE"/>
+        </w:rPr>
+        <w:t>verändert / Ergänzt?</w:t>
+      </w:r>
+    </w:p>
+    <w:p>
+      <w:pPr>
+        <w:pStyle w:val="Listenabsatz"/>
+        <w:numPr>
+          <w:ilvl w:val="0"/>
+          <w:numId w:val="8"/>
+        </w:numPr>
+        <w:rPr>
+          <w:lang w:val="de-DE"/>
+        </w:rPr>
+      </w:pPr>
+      <w:r>
+        <w:rPr>
+          <w:lang w:val="de-DE"/>
+        </w:rPr>
+        <w:t>Wieso wurde es verändert / Ergänzt?</w:t>
+      </w:r>
+    </w:p>
+    <w:p>
+      <w:pPr>
+        <w:rPr>
+          <w:lang w:val="de-DE"/>
+        </w:rPr>
+      </w:pPr>
+    </w:p>
+    <w:p>
+      <w:pPr>
+        <w:rPr>
+          <w:lang w:val="de-DE"/>
+        </w:rPr>
+      </w:pPr>
+    </w:p>
+    <w:p>
+      <w:pPr>
+        <w:rPr>
+          <w:lang w:val="de-DE"/>
+        </w:rPr>
+      </w:pPr>
+    </w:p>
+    <w:p>
+      <w:pPr>
+        <w:rPr>
+          <w:lang w:val="de-DE"/>
+        </w:rPr>
+      </w:pPr>
+    </w:p>
+    <w:p>
+      <w:pPr>
+        <w:rPr>
+          <w:lang w:val="de-DE"/>
+        </w:rPr>
+      </w:pPr>
+    </w:p>
+    <w:p>
+      <w:pPr>
+        <w:pStyle w:val="berschrift1"/>
+        <w:numPr>
+          <w:ilvl w:val="0"/>
+          <w:numId w:val="4"/>
+        </w:numPr>
+        <w:rPr>
+          <w:lang w:val="de-DE"/>
+        </w:rPr>
+      </w:pPr>
+      <w:bookmarkStart w:id="30" w:name="_Toc36652925"/>
+      <w:r>
+        <w:rPr>
+          <w:lang w:val="de-DE"/>
+        </w:rPr>
+        <w:t>Benutzeranleitung</w:t>
+      </w:r>
+      <w:bookmarkEnd w:id="30"/>
+    </w:p>
+    <w:p>
+      <w:pPr>
+        <w:rPr>
+          <w:lang w:val="de-DE"/>
+        </w:rPr>
+      </w:pPr>
     </w:p>
     <w:p>
       <w:pPr>
@@ -6200,14 +7583,48 @@
           <w:lang w:val="de-DE"/>
         </w:rPr>
       </w:pPr>
-      <w:bookmarkStart w:id="16" w:name="_Toc36652910"/>
-      <w:r>
-        <w:rPr>
-          <w:lang w:val="de-DE"/>
-        </w:rPr>
-        <w:t>Model-Classes</w:t>
-      </w:r>
-      <w:bookmarkEnd w:id="16"/>
+      <w:bookmarkStart w:id="31" w:name="_Toc36652926"/>
+      <w:r>
+        <w:rPr>
+          <w:lang w:val="de-DE"/>
+        </w:rPr>
+        <w:t>Verzeichnisstruktur</w:t>
+      </w:r>
+      <w:bookmarkEnd w:id="31"/>
+    </w:p>
+    <w:p>
+      <w:pPr>
+        <w:rPr>
+          <w:lang w:val="de-DE"/>
+        </w:rPr>
+      </w:pPr>
+    </w:p>
+    <w:p>
+      <w:pPr>
+        <w:pStyle w:val="berschrift2"/>
+        <w:numPr>
+          <w:ilvl w:val="1"/>
+          <w:numId w:val="4"/>
+        </w:numPr>
+        <w:rPr>
+          <w:lang w:val="de-DE"/>
+        </w:rPr>
+      </w:pPr>
+      <w:bookmarkStart w:id="32" w:name="_Toc36652927"/>
+      <w:r>
+        <w:rPr>
+          <w:lang w:val="de-DE"/>
+        </w:rPr>
+        <w:t>Vorbereitung des Systems</w:t>
+      </w:r>
+      <w:bookmarkEnd w:id="32"/>
+    </w:p>
+    <w:p>
+      <w:pPr>
+        <w:rPr>
+          <w:lang w:val="de-DE"/>
+        </w:rPr>
+      </w:pPr>
     </w:p>
     <w:p>
       <w:pPr>
@@ -6224,8 +7641,74 @@
         <w:rPr>
           <w:lang w:val="de-DE"/>
         </w:rPr>
-        <w:t>Speichern von Daten</w:t>
-      </w:r>
+        <w:t>Systemvoraussetzungen</w:t>
+      </w:r>
+    </w:p>
+    <w:p>
+      <w:pPr>
+        <w:pStyle w:val="Listenabsatz"/>
+        <w:numPr>
+          <w:ilvl w:val="1"/>
+          <w:numId w:val="8"/>
+        </w:numPr>
+        <w:rPr>
+          <w:lang w:val="de-DE"/>
+        </w:rPr>
+      </w:pPr>
+      <w:r>
+        <w:rPr>
+          <w:lang w:val="de-DE"/>
+        </w:rPr>
+        <w:lastRenderedPageBreak/>
+        <w:t>Java</w:t>
+      </w:r>
+    </w:p>
+    <w:p>
+      <w:pPr>
+        <w:pStyle w:val="Listenabsatz"/>
+        <w:numPr>
+          <w:ilvl w:val="1"/>
+          <w:numId w:val="8"/>
+        </w:numPr>
+        <w:rPr>
+          <w:lang w:val="de-DE"/>
+        </w:rPr>
+      </w:pPr>
+      <w:proofErr w:type="spellStart"/>
+      <w:r>
+        <w:rPr>
+          <w:lang w:val="de-DE"/>
+        </w:rPr>
+        <w:t>Powershell</w:t>
+      </w:r>
+      <w:proofErr w:type="spellEnd"/>
+      <w:r>
+        <w:rPr>
+          <w:lang w:val="de-DE"/>
+        </w:rPr>
+        <w:t xml:space="preserve"> (</w:t>
+      </w:r>
+      <w:proofErr w:type="spellStart"/>
+      <w:r>
+        <w:rPr>
+          <w:lang w:val="de-DE"/>
+        </w:rPr>
+        <w:t>Amdmin</w:t>
+      </w:r>
+      <w:proofErr w:type="spellEnd"/>
+      <w:r>
+        <w:rPr>
+          <w:lang w:val="de-DE"/>
+        </w:rPr>
+        <w:t>)</w:t>
+      </w:r>
+    </w:p>
+    <w:p>
+      <w:pPr>
+        <w:rPr>
+          <w:lang w:val="de-DE"/>
+        </w:rPr>
+      </w:pPr>
     </w:p>
     <w:p>
       <w:pPr>
@@ -6238,32 +7721,21 @@
           <w:lang w:val="de-DE"/>
         </w:rPr>
       </w:pPr>
-      <w:bookmarkStart w:id="17" w:name="_Toc36652911"/>
-      <w:r>
-        <w:rPr>
-          <w:lang w:val="de-DE"/>
-        </w:rPr>
-        <w:t>View-Classes</w:t>
-      </w:r>
-      <w:bookmarkEnd w:id="17"/>
-    </w:p>
-    <w:p>
-      <w:pPr>
-        <w:pStyle w:val="Listenabsatz"/>
-        <w:numPr>
-          <w:ilvl w:val="0"/>
-          <w:numId w:val="8"/>
-        </w:numPr>
-        <w:rPr>
-          <w:lang w:val="de-DE"/>
-        </w:rPr>
-      </w:pPr>
-      <w:r>
-        <w:rPr>
-          <w:lang w:val="de-DE"/>
-        </w:rPr>
-        <w:t>Ausgabe der Daten</w:t>
-      </w:r>
+      <w:bookmarkStart w:id="33" w:name="_Toc36652928"/>
+      <w:r>
+        <w:rPr>
+          <w:lang w:val="de-DE"/>
+        </w:rPr>
+        <w:t>Installation</w:t>
+      </w:r>
+      <w:bookmarkEnd w:id="33"/>
+    </w:p>
+    <w:p>
+      <w:pPr>
+        <w:rPr>
+          <w:lang w:val="de-DE"/>
+        </w:rPr>
+      </w:pPr>
     </w:p>
     <w:p>
       <w:pPr>
@@ -6276,80 +7748,56 @@
           <w:lang w:val="de-DE"/>
         </w:rPr>
       </w:pPr>
-      <w:bookmarkStart w:id="18" w:name="_Toc36652912"/>
-      <w:r>
-        <w:rPr>
-          <w:lang w:val="de-DE"/>
-        </w:rPr>
-        <w:t>Controller-Classes</w:t>
-      </w:r>
-      <w:bookmarkEnd w:id="18"/>
+      <w:bookmarkStart w:id="34" w:name="_Toc36652929"/>
+      <w:r>
+        <w:rPr>
+          <w:lang w:val="de-DE"/>
+        </w:rPr>
+        <w:t>Kompilieren</w:t>
+      </w:r>
+      <w:bookmarkEnd w:id="34"/>
+    </w:p>
+    <w:p>
+      <w:pPr>
+        <w:rPr>
+          <w:lang w:val="de-DE"/>
+        </w:rPr>
+      </w:pPr>
+    </w:p>
+    <w:p>
+      <w:pPr>
+        <w:pStyle w:val="berschrift2"/>
+        <w:numPr>
+          <w:ilvl w:val="1"/>
+          <w:numId w:val="4"/>
+        </w:numPr>
+        <w:rPr>
+          <w:lang w:val="de-DE"/>
+        </w:rPr>
+      </w:pPr>
+      <w:bookmarkStart w:id="35" w:name="_Toc36652930"/>
+      <w:r>
+        <w:rPr>
+          <w:lang w:val="de-DE"/>
+        </w:rPr>
+        <w:t>Programmaufruf</w:t>
+      </w:r>
+      <w:bookmarkEnd w:id="35"/>
     </w:p>
     <w:p>
       <w:pPr>
         <w:pStyle w:val="Listenabsatz"/>
-        <w:numPr>
-          <w:ilvl w:val="0"/>
-          <w:numId w:val="8"/>
-        </w:numPr>
-        <w:rPr>
-          <w:lang w:val="de-DE"/>
-        </w:rPr>
-      </w:pPr>
-      <w:r>
-        <w:rPr>
-          <w:lang w:val="de-DE"/>
-        </w:rPr>
-        <w:t>Verarbeitungss</w:t>
-      </w:r>
-      <w:r>
-        <w:rPr>
-          <w:lang w:val="de-DE"/>
-        </w:rPr>
-        <w:t>chnittstelle</w:t>
-      </w:r>
-      <w:r>
-        <w:rPr>
-          <w:lang w:val="de-DE"/>
-        </w:rPr>
-        <w:t xml:space="preserve"> zwischen Eingabe</w:t>
-      </w:r>
-      <w:r>
-        <w:rPr>
-          <w:lang w:val="de-DE"/>
-        </w:rPr>
-        <w:t xml:space="preserve"> und</w:t>
-      </w:r>
-      <w:r>
-        <w:rPr>
-          <w:lang w:val="de-DE"/>
-        </w:rPr>
-        <w:t xml:space="preserve"> Ausgabe</w:t>
-      </w:r>
-    </w:p>
-    <w:p>
-      <w:pPr>
-        <w:pStyle w:val="Listenabsatz"/>
-        <w:numPr>
-          <w:ilvl w:val="0"/>
-          <w:numId w:val="8"/>
-        </w:numPr>
-        <w:rPr>
-          <w:lang w:val="de-DE"/>
-        </w:rPr>
-      </w:pPr>
-      <w:r>
-        <w:rPr>
-          <w:lang w:val="de-DE"/>
-        </w:rPr>
-        <w:t xml:space="preserve">Ruft weitere </w:t>
-      </w:r>
-      <w:r>
-        <w:rPr>
-          <w:lang w:val="de-DE"/>
-        </w:rPr>
-        <w:t>Verarbeitungsprozesse / Controller auf</w:t>
-      </w:r>
+        <w:rPr>
+          <w:lang w:val="de-DE"/>
+        </w:rPr>
+      </w:pPr>
+    </w:p>
+    <w:p>
+      <w:pPr>
+        <w:rPr>
+          <w:lang w:val="de-DE"/>
+        </w:rPr>
+      </w:pPr>
     </w:p>
     <w:p>
       <w:pPr>
@@ -6362,57 +7810,14 @@
           <w:lang w:val="de-DE"/>
         </w:rPr>
       </w:pPr>
-      <w:bookmarkStart w:id="19" w:name="_Toc36652913"/>
-      <w:r>
-        <w:rPr>
-          <w:lang w:val="de-DE"/>
-        </w:rPr>
-        <w:t>Datenfluss</w:t>
-      </w:r>
-      <w:bookmarkEnd w:id="19"/>
-    </w:p>
-    <w:p>
-      <w:pPr>
-        <w:rPr>
-          <w:lang w:val="de-DE"/>
-        </w:rPr>
-      </w:pPr>
-    </w:p>
-    <w:p>
-      <w:pPr>
-        <w:pStyle w:val="Listenabsatz"/>
-        <w:numPr>
-          <w:ilvl w:val="0"/>
-          <w:numId w:val="8"/>
-        </w:numPr>
-        <w:rPr>
-          <w:lang w:val="de-DE"/>
-        </w:rPr>
-      </w:pPr>
-      <w:r>
-        <w:rPr>
-          <w:lang w:val="de-DE"/>
-        </w:rPr>
-        <w:t>Sequenzdiagramm</w:t>
-      </w:r>
-    </w:p>
-    <w:p>
-      <w:pPr>
-        <w:pStyle w:val="Listenabsatz"/>
-        <w:numPr>
-          <w:ilvl w:val="1"/>
-          <w:numId w:val="8"/>
-        </w:numPr>
-        <w:rPr>
-          <w:lang w:val="de-DE"/>
-        </w:rPr>
-      </w:pPr>
-      <w:r>
-        <w:rPr>
-          <w:lang w:val="de-DE"/>
-        </w:rPr>
-        <w:t>Beschreibt Systemablauf zwischen Main-Class, Eingabe, Controller und Ausgabe</w:t>
-      </w:r>
+      <w:bookmarkStart w:id="36" w:name="_Toc36652931"/>
+      <w:r>
+        <w:rPr>
+          <w:lang w:val="de-DE"/>
+        </w:rPr>
+        <w:t>Entwicklungsumgebung</w:t>
+      </w:r>
+      <w:bookmarkEnd w:id="36"/>
     </w:p>
     <w:p>
       <w:pPr>
@@ -6432,287 +7837,14 @@
           <w:lang w:val="de-DE"/>
         </w:rPr>
       </w:pPr>
-      <w:bookmarkStart w:id="20" w:name="_Toc36652914"/>
-      <w:r>
-        <w:rPr>
-          <w:lang w:val="de-DE"/>
-        </w:rPr>
-        <w:t>Programmbeschreibung</w:t>
-      </w:r>
-      <w:bookmarkEnd w:id="20"/>
-    </w:p>
-    <w:p>
-      <w:pPr>
-        <w:rPr>
-          <w:lang w:val="de-DE"/>
-        </w:rPr>
-      </w:pPr>
-    </w:p>
-    <w:p>
-      <w:pPr>
-        <w:pStyle w:val="berschrift2"/>
-        <w:numPr>
-          <w:ilvl w:val="1"/>
-          <w:numId w:val="4"/>
-        </w:numPr>
-        <w:rPr>
-          <w:lang w:val="de-DE"/>
-        </w:rPr>
-      </w:pPr>
-      <w:r>
-        <w:rPr>
-          <w:lang w:val="de-DE"/>
-        </w:rPr>
-        <w:t>Pakete</w:t>
-      </w:r>
-    </w:p>
-    <w:p>
-      <w:pPr>
-        <w:rPr>
-          <w:lang w:val="de-DE"/>
-        </w:rPr>
-      </w:pPr>
-    </w:p>
-    <w:p>
-      <w:pPr>
-        <w:pStyle w:val="Listenabsatz"/>
-        <w:numPr>
-          <w:ilvl w:val="0"/>
-          <w:numId w:val="8"/>
-        </w:numPr>
-        <w:rPr>
-          <w:lang w:val="de-DE"/>
-        </w:rPr>
-      </w:pPr>
-      <w:r>
-        <w:rPr>
-          <w:lang w:val="de-DE"/>
-        </w:rPr>
-        <w:t>Pak</w:t>
-      </w:r>
-      <w:r>
-        <w:rPr>
-          <w:lang w:val="de-DE"/>
-        </w:rPr>
-        <w:t>agediagramm</w:t>
-      </w:r>
-    </w:p>
-    <w:p>
-      <w:pPr>
-        <w:rPr>
-          <w:lang w:val="de-DE"/>
-        </w:rPr>
-      </w:pPr>
-    </w:p>
-    <w:p>
-      <w:pPr>
-        <w:pStyle w:val="berschrift2"/>
-        <w:numPr>
-          <w:ilvl w:val="1"/>
-          <w:numId w:val="4"/>
-        </w:numPr>
-        <w:rPr>
-          <w:lang w:val="de-DE"/>
-        </w:rPr>
-      </w:pPr>
-      <w:bookmarkStart w:id="21" w:name="_Toc36652916"/>
-      <w:r>
-        <w:rPr>
-          <w:lang w:val="de-DE"/>
-        </w:rPr>
-        <w:t>UML Diagramme</w:t>
-      </w:r>
-      <w:bookmarkEnd w:id="21"/>
-    </w:p>
-    <w:p>
-      <w:pPr>
-        <w:rPr>
-          <w:lang w:val="de-DE"/>
-        </w:rPr>
-      </w:pPr>
-    </w:p>
-    <w:p>
-      <w:pPr>
-        <w:pStyle w:val="Listenabsatz"/>
-        <w:numPr>
-          <w:ilvl w:val="0"/>
-          <w:numId w:val="8"/>
-        </w:numPr>
-        <w:rPr>
-          <w:lang w:val="de-DE"/>
-        </w:rPr>
-      </w:pPr>
-      <w:r>
-        <w:rPr>
-          <w:lang w:val="de-DE"/>
-        </w:rPr>
-        <w:t>Diagramm abbilden inklusive Klassenbeschreibung</w:t>
-      </w:r>
-    </w:p>
-    <w:p>
-      <w:pPr>
-        <w:rPr>
-          <w:lang w:val="de-DE"/>
-        </w:rPr>
-      </w:pPr>
-    </w:p>
-    <w:p>
-      <w:pPr>
-        <w:pStyle w:val="berschrift2"/>
-        <w:numPr>
-          <w:ilvl w:val="1"/>
-          <w:numId w:val="4"/>
-        </w:numPr>
-        <w:rPr>
-          <w:lang w:val="de-DE"/>
-        </w:rPr>
-      </w:pPr>
-      <w:bookmarkStart w:id="22" w:name="_Toc36652917"/>
-      <w:r>
-        <w:rPr>
-          <w:lang w:val="de-DE"/>
-        </w:rPr>
-        <w:t>Schnittstellen</w:t>
-      </w:r>
-      <w:bookmarkEnd w:id="22"/>
-    </w:p>
-    <w:p>
-      <w:pPr>
-        <w:rPr>
-          <w:lang w:val="de-DE"/>
-        </w:rPr>
-      </w:pPr>
-    </w:p>
-    <w:p>
-      <w:pPr>
-        <w:pStyle w:val="Listenabsatz"/>
-        <w:numPr>
-          <w:ilvl w:val="0"/>
-          <w:numId w:val="8"/>
-        </w:numPr>
-        <w:rPr>
-          <w:lang w:val="de-DE"/>
-        </w:rPr>
-      </w:pPr>
-      <w:r>
-        <w:rPr>
-          <w:lang w:val="de-DE"/>
-        </w:rPr>
-        <w:t xml:space="preserve">Attribute / </w:t>
-      </w:r>
-      <w:r>
-        <w:rPr>
-          <w:lang w:val="de-DE"/>
-        </w:rPr>
-        <w:t xml:space="preserve">Methoden der Klassen </w:t>
-      </w:r>
-      <w:r>
-        <w:rPr>
-          <w:lang w:val="de-DE"/>
-        </w:rPr>
-        <w:t>beschreiben</w:t>
-      </w:r>
-    </w:p>
-    <w:p>
-      <w:pPr>
-        <w:rPr>
-          <w:lang w:val="de-DE"/>
-        </w:rPr>
-      </w:pPr>
-    </w:p>
-    <w:p>
-      <w:pPr>
-        <w:pStyle w:val="berschrift2"/>
-        <w:numPr>
-          <w:ilvl w:val="1"/>
-          <w:numId w:val="4"/>
-        </w:numPr>
-        <w:rPr>
-          <w:lang w:val="de-DE"/>
-        </w:rPr>
-      </w:pPr>
-      <w:bookmarkStart w:id="23" w:name="_Toc36652918"/>
-      <w:r>
-        <w:rPr>
-          <w:lang w:val="de-DE"/>
-        </w:rPr>
-        <w:lastRenderedPageBreak/>
-        <w:t>Präzisierung</w:t>
-      </w:r>
-      <w:bookmarkEnd w:id="23"/>
-    </w:p>
-    <w:p>
-      <w:pPr>
-        <w:rPr>
-          <w:lang w:val="de-DE"/>
-        </w:rPr>
-      </w:pPr>
-    </w:p>
-    <w:p>
-      <w:pPr>
-        <w:pStyle w:val="Listenabsatz"/>
-        <w:numPr>
-          <w:ilvl w:val="0"/>
-          <w:numId w:val="8"/>
-        </w:numPr>
-        <w:rPr>
-          <w:lang w:val="de-DE"/>
-        </w:rPr>
-      </w:pPr>
-      <w:r>
-        <w:rPr>
-          <w:lang w:val="de-DE"/>
-        </w:rPr>
-        <w:t xml:space="preserve">Sequenzdiagramm </w:t>
-      </w:r>
-      <w:r>
-        <w:rPr>
-          <w:lang w:val="de-DE"/>
-        </w:rPr>
-        <w:sym w:font="Wingdings" w:char="F0E0"/>
-      </w:r>
-      <w:r>
-        <w:rPr>
-          <w:lang w:val="de-DE"/>
-        </w:rPr>
-        <w:t xml:space="preserve"> detaillierter Ablauf von Programm, Controller, Model, View</w:t>
-      </w:r>
-    </w:p>
-    <w:p>
-      <w:pPr>
-        <w:pStyle w:val="Listenabsatz"/>
-        <w:numPr>
-          <w:ilvl w:val="0"/>
-          <w:numId w:val="8"/>
-        </w:numPr>
-        <w:rPr>
-          <w:lang w:val="de-DE"/>
-        </w:rPr>
-      </w:pPr>
-      <w:r>
-        <w:rPr>
-          <w:lang w:val="de-DE"/>
-        </w:rPr>
-        <w:t>Programmablaufpläne / Nassi-Schneiderman-Diagramme von wichtigen Algorithmen</w:t>
-      </w:r>
-    </w:p>
-    <w:p>
-      <w:pPr>
-        <w:pStyle w:val="Listenabsatz"/>
-        <w:numPr>
-          <w:ilvl w:val="0"/>
-          <w:numId w:val="8"/>
-        </w:numPr>
-        <w:rPr>
-          <w:lang w:val="de-DE"/>
-        </w:rPr>
-      </w:pPr>
-      <w:r>
-        <w:rPr>
-          <w:lang w:val="de-DE"/>
-        </w:rPr>
-        <w:t>Textbeschreibung</w:t>
-      </w:r>
+      <w:bookmarkStart w:id="37" w:name="_Toc36652932"/>
+      <w:r>
+        <w:rPr>
+          <w:lang w:val="de-DE"/>
+        </w:rPr>
+        <w:t>Verwendete Hilfsmittel</w:t>
+      </w:r>
+      <w:bookmarkEnd w:id="37"/>
     </w:p>
     <w:p>
       <w:pPr>
@@ -6732,772 +7864,11 @@
           <w:lang w:val="de-DE"/>
         </w:rPr>
       </w:pPr>
-      <w:bookmarkStart w:id="24" w:name="_Toc36652919"/>
-      <w:r>
-        <w:rPr>
-          <w:lang w:val="de-DE"/>
-        </w:rPr>
-        <w:t>Testdokumentation</w:t>
-      </w:r>
-      <w:bookmarkEnd w:id="24"/>
-    </w:p>
-    <w:p>
-      <w:pPr>
-        <w:rPr>
-          <w:lang w:val="de-DE"/>
-        </w:rPr>
-      </w:pPr>
-    </w:p>
-    <w:p>
-      <w:pPr>
-        <w:pStyle w:val="Listenabsatz"/>
-        <w:numPr>
-          <w:ilvl w:val="0"/>
-          <w:numId w:val="8"/>
-        </w:numPr>
-        <w:rPr>
-          <w:lang w:val="de-DE"/>
-        </w:rPr>
-      </w:pPr>
-      <w:r>
-        <w:rPr>
-          <w:lang w:val="de-DE"/>
-        </w:rPr>
-        <w:t>Welche Tests für welche Fälle</w:t>
-      </w:r>
-      <w:r>
-        <w:rPr>
-          <w:lang w:val="de-DE"/>
-        </w:rPr>
-        <w:t xml:space="preserve"> (Positivfälle, Sonderfälle, Fehlerfälle, Grenzfälle)</w:t>
-      </w:r>
-      <w:r>
-        <w:rPr>
-          <w:lang w:val="de-DE"/>
-        </w:rPr>
-        <w:t>?</w:t>
-      </w:r>
-    </w:p>
-    <w:p>
-      <w:pPr>
-        <w:pStyle w:val="Listenabsatz"/>
-        <w:numPr>
-          <w:ilvl w:val="0"/>
-          <w:numId w:val="8"/>
-        </w:numPr>
-        <w:rPr>
-          <w:lang w:val="de-DE"/>
-        </w:rPr>
-      </w:pPr>
-      <w:r>
-        <w:rPr>
-          <w:lang w:val="de-DE"/>
-        </w:rPr>
-        <w:t>Minimalbeispiele / Maximalbeispiele</w:t>
-      </w:r>
-    </w:p>
-    <w:p>
-      <w:pPr>
-        <w:ind w:left="360"/>
-        <w:rPr>
-          <w:lang w:val="de-DE"/>
-        </w:rPr>
-      </w:pPr>
-    </w:p>
-    <w:p>
-      <w:pPr>
-        <w:pStyle w:val="berschrift1"/>
-        <w:numPr>
-          <w:ilvl w:val="0"/>
-          <w:numId w:val="4"/>
-        </w:numPr>
-        <w:rPr>
-          <w:lang w:val="de-DE"/>
-        </w:rPr>
-      </w:pPr>
-      <w:bookmarkStart w:id="25" w:name="_Toc36652920"/>
-      <w:r>
-        <w:rPr>
-          <w:lang w:val="de-DE"/>
-        </w:rPr>
-        <w:t>Ausführliches Beispiel</w:t>
-      </w:r>
-      <w:bookmarkEnd w:id="25"/>
-    </w:p>
-    <w:p>
-      <w:pPr>
-        <w:rPr>
-          <w:lang w:val="de-DE"/>
-        </w:rPr>
-      </w:pPr>
-    </w:p>
-    <w:p>
-      <w:pPr>
-        <w:pStyle w:val="Listenabsatz"/>
-        <w:numPr>
-          <w:ilvl w:val="0"/>
-          <w:numId w:val="8"/>
-        </w:numPr>
-        <w:rPr>
-          <w:lang w:val="de-DE"/>
-        </w:rPr>
-      </w:pPr>
-      <w:r>
-        <w:rPr>
-          <w:lang w:val="de-DE"/>
-        </w:rPr>
-        <w:t>IHK-Beispiel zeigen</w:t>
-      </w:r>
-    </w:p>
-    <w:p>
-      <w:pPr>
-        <w:rPr>
-          <w:lang w:val="de-DE"/>
-        </w:rPr>
-      </w:pPr>
-    </w:p>
-    <w:p>
-      <w:pPr>
-        <w:rPr>
-          <w:lang w:val="de-DE"/>
-        </w:rPr>
-      </w:pPr>
-    </w:p>
-    <w:p>
-      <w:pPr>
-        <w:pStyle w:val="berschrift1"/>
-        <w:numPr>
-          <w:ilvl w:val="0"/>
-          <w:numId w:val="4"/>
-        </w:numPr>
-        <w:rPr>
-          <w:lang w:val="de-DE"/>
-        </w:rPr>
-      </w:pPr>
-      <w:bookmarkStart w:id="26" w:name="_Toc36652921"/>
-      <w:r>
-        <w:rPr>
-          <w:lang w:val="de-DE"/>
-        </w:rPr>
-        <w:t>Zusammenfassung und Ausblick</w:t>
-      </w:r>
-      <w:bookmarkEnd w:id="26"/>
-    </w:p>
-    <w:p>
-      <w:pPr>
-        <w:rPr>
-          <w:lang w:val="de-DE"/>
-        </w:rPr>
-      </w:pPr>
-    </w:p>
-    <w:p>
-      <w:pPr>
-        <w:pStyle w:val="berschrift2"/>
-        <w:numPr>
-          <w:ilvl w:val="1"/>
-          <w:numId w:val="4"/>
-        </w:numPr>
-        <w:rPr>
-          <w:lang w:val="de-DE"/>
-        </w:rPr>
-      </w:pPr>
-      <w:bookmarkStart w:id="27" w:name="_Toc36652922"/>
-      <w:r>
-        <w:rPr>
-          <w:lang w:val="de-DE"/>
-        </w:rPr>
-        <w:t>Zusammenfassung</w:t>
-      </w:r>
-      <w:bookmarkEnd w:id="27"/>
-    </w:p>
-    <w:p>
-      <w:pPr>
-        <w:rPr>
-          <w:lang w:val="de-DE"/>
-        </w:rPr>
-      </w:pPr>
-    </w:p>
-    <w:p>
-      <w:pPr>
-        <w:pStyle w:val="Listenabsatz"/>
-        <w:numPr>
-          <w:ilvl w:val="0"/>
-          <w:numId w:val="8"/>
-        </w:numPr>
-        <w:rPr>
-          <w:lang w:val="de-DE"/>
-        </w:rPr>
-      </w:pPr>
-      <w:r>
-        <w:rPr>
-          <w:lang w:val="de-DE"/>
-        </w:rPr>
-        <w:t>Was kann erweitert werden?</w:t>
-      </w:r>
-    </w:p>
-    <w:p>
-      <w:pPr>
-        <w:pStyle w:val="Listenabsatz"/>
-        <w:numPr>
-          <w:ilvl w:val="0"/>
-          <w:numId w:val="8"/>
-        </w:numPr>
-        <w:rPr>
-          <w:lang w:val="de-DE"/>
-        </w:rPr>
-      </w:pPr>
-      <w:r>
-        <w:rPr>
-          <w:lang w:val="de-DE"/>
-        </w:rPr>
-        <w:t>Was kann ausgetauscht werden?</w:t>
-      </w:r>
-    </w:p>
-    <w:p>
-      <w:pPr>
-        <w:pStyle w:val="Listenabsatz"/>
-        <w:numPr>
-          <w:ilvl w:val="0"/>
-          <w:numId w:val="8"/>
-        </w:numPr>
-        <w:rPr>
-          <w:lang w:val="de-DE"/>
-        </w:rPr>
-      </w:pPr>
-      <w:r>
-        <w:rPr>
-          <w:lang w:val="de-DE"/>
-        </w:rPr>
-        <w:t>Stärken / Schwächen?</w:t>
-      </w:r>
-    </w:p>
-    <w:p>
-      <w:pPr>
-        <w:rPr>
-          <w:lang w:val="de-DE"/>
-        </w:rPr>
-      </w:pPr>
-    </w:p>
-    <w:p>
-      <w:pPr>
-        <w:rPr>
-          <w:lang w:val="de-DE"/>
-        </w:rPr>
-      </w:pPr>
-    </w:p>
-    <w:p>
-      <w:pPr>
-        <w:pStyle w:val="berschrift2"/>
-        <w:numPr>
-          <w:ilvl w:val="1"/>
-          <w:numId w:val="4"/>
-        </w:numPr>
-        <w:rPr>
-          <w:lang w:val="de-DE"/>
-        </w:rPr>
-      </w:pPr>
-      <w:bookmarkStart w:id="28" w:name="_Toc36652923"/>
-      <w:r>
-        <w:rPr>
-          <w:lang w:val="de-DE"/>
-        </w:rPr>
-        <w:t>Ausblick</w:t>
-      </w:r>
-      <w:bookmarkEnd w:id="28"/>
-    </w:p>
-    <w:p>
-      <w:pPr>
-        <w:rPr>
-          <w:lang w:val="de-DE"/>
-        </w:rPr>
-      </w:pPr>
-    </w:p>
-    <w:p>
-      <w:pPr>
-        <w:pStyle w:val="Listenabsatz"/>
-        <w:numPr>
-          <w:ilvl w:val="0"/>
-          <w:numId w:val="8"/>
-        </w:numPr>
-        <w:rPr>
-          <w:lang w:val="de-DE"/>
-        </w:rPr>
-      </w:pPr>
-      <w:r>
-        <w:rPr>
-          <w:lang w:val="de-DE"/>
-        </w:rPr>
-        <w:t>Mögliche Erweiterungen</w:t>
-      </w:r>
-    </w:p>
-    <w:p>
-      <w:pPr>
-        <w:pStyle w:val="Listenabsatz"/>
-        <w:numPr>
-          <w:ilvl w:val="1"/>
-          <w:numId w:val="8"/>
-        </w:numPr>
-        <w:rPr>
-          <w:lang w:val="de-DE"/>
-        </w:rPr>
-      </w:pPr>
-      <w:r>
-        <w:rPr>
-          <w:lang w:val="de-DE"/>
-        </w:rPr>
-        <w:t>Grafische Oberfläche</w:t>
-      </w:r>
-    </w:p>
-    <w:p>
-      <w:pPr>
-        <w:pStyle w:val="Listenabsatz"/>
-        <w:numPr>
-          <w:ilvl w:val="1"/>
-          <w:numId w:val="8"/>
-        </w:numPr>
-        <w:rPr>
-          <w:lang w:val="de-DE"/>
-        </w:rPr>
-      </w:pPr>
-      <w:r>
-        <w:rPr>
-          <w:lang w:val="de-DE"/>
-        </w:rPr>
-        <w:t>Weitere Eingabeformate</w:t>
-      </w:r>
-    </w:p>
-    <w:p>
-      <w:pPr>
-        <w:pStyle w:val="Listenabsatz"/>
-        <w:numPr>
-          <w:ilvl w:val="1"/>
-          <w:numId w:val="8"/>
-        </w:numPr>
-        <w:rPr>
-          <w:lang w:val="de-DE"/>
-        </w:rPr>
-      </w:pPr>
-      <w:r>
-        <w:rPr>
-          <w:lang w:val="de-DE"/>
-        </w:rPr>
-        <w:t>Anderer Algorithmus / Berechnung</w:t>
-      </w:r>
-    </w:p>
-    <w:p>
-      <w:pPr>
-        <w:rPr>
-          <w:lang w:val="de-DE"/>
-        </w:rPr>
-      </w:pPr>
-    </w:p>
-    <w:p>
-      <w:pPr>
-        <w:pStyle w:val="berschrift1"/>
-        <w:numPr>
-          <w:ilvl w:val="0"/>
-          <w:numId w:val="4"/>
-        </w:numPr>
-        <w:rPr>
-          <w:lang w:val="de-DE"/>
-        </w:rPr>
-      </w:pPr>
-      <w:bookmarkStart w:id="29" w:name="_Toc36652924"/>
-      <w:r>
-        <w:rPr>
-          <w:lang w:val="de-DE"/>
-        </w:rPr>
-        <w:lastRenderedPageBreak/>
-        <w:t>Abweichungen und Ergänzungen zum Vorentwurf</w:t>
-      </w:r>
-      <w:bookmarkEnd w:id="29"/>
-    </w:p>
-    <w:p>
-      <w:pPr>
-        <w:rPr>
-          <w:lang w:val="de-DE"/>
-        </w:rPr>
-      </w:pPr>
-    </w:p>
-    <w:p>
-      <w:pPr>
-        <w:pStyle w:val="Listenabsatz"/>
-        <w:numPr>
-          <w:ilvl w:val="0"/>
-          <w:numId w:val="8"/>
-        </w:numPr>
-        <w:rPr>
-          <w:lang w:val="de-DE"/>
-        </w:rPr>
-      </w:pPr>
-      <w:r>
-        <w:rPr>
-          <w:lang w:val="de-DE"/>
-        </w:rPr>
-        <w:t xml:space="preserve">Was wurde </w:t>
-      </w:r>
-      <w:r>
-        <w:rPr>
-          <w:lang w:val="de-DE"/>
-        </w:rPr>
-        <w:t>verändert / Ergänzt?</w:t>
-      </w:r>
-    </w:p>
-    <w:p>
-      <w:pPr>
-        <w:pStyle w:val="Listenabsatz"/>
-        <w:numPr>
-          <w:ilvl w:val="0"/>
-          <w:numId w:val="8"/>
-        </w:numPr>
-        <w:rPr>
-          <w:lang w:val="de-DE"/>
-        </w:rPr>
-      </w:pPr>
-      <w:r>
-        <w:rPr>
-          <w:lang w:val="de-DE"/>
-        </w:rPr>
-        <w:t>Wieso wurde es verändert / Ergänzt?</w:t>
-      </w:r>
-    </w:p>
-    <w:p>
-      <w:pPr>
-        <w:rPr>
-          <w:lang w:val="de-DE"/>
-        </w:rPr>
-      </w:pPr>
-    </w:p>
-    <w:p>
-      <w:pPr>
-        <w:rPr>
-          <w:lang w:val="de-DE"/>
-        </w:rPr>
-      </w:pPr>
-    </w:p>
-    <w:p>
-      <w:pPr>
-        <w:rPr>
-          <w:lang w:val="de-DE"/>
-        </w:rPr>
-      </w:pPr>
-    </w:p>
-    <w:p>
-      <w:pPr>
-        <w:rPr>
-          <w:lang w:val="de-DE"/>
-        </w:rPr>
-      </w:pPr>
-    </w:p>
-    <w:p>
-      <w:pPr>
-        <w:rPr>
-          <w:lang w:val="de-DE"/>
-        </w:rPr>
-      </w:pPr>
-    </w:p>
-    <w:p>
-      <w:pPr>
-        <w:pStyle w:val="berschrift1"/>
-        <w:numPr>
-          <w:ilvl w:val="0"/>
-          <w:numId w:val="4"/>
-        </w:numPr>
-        <w:rPr>
-          <w:lang w:val="de-DE"/>
-        </w:rPr>
-      </w:pPr>
-      <w:bookmarkStart w:id="30" w:name="_Toc36652925"/>
-      <w:r>
-        <w:rPr>
-          <w:lang w:val="de-DE"/>
-        </w:rPr>
-        <w:t>Benutzeranleitung</w:t>
-      </w:r>
-      <w:bookmarkEnd w:id="30"/>
-    </w:p>
-    <w:p>
-      <w:pPr>
-        <w:rPr>
-          <w:lang w:val="de-DE"/>
-        </w:rPr>
-      </w:pPr>
-    </w:p>
-    <w:p>
-      <w:pPr>
-        <w:pStyle w:val="berschrift2"/>
-        <w:numPr>
-          <w:ilvl w:val="1"/>
-          <w:numId w:val="4"/>
-        </w:numPr>
-        <w:rPr>
-          <w:lang w:val="de-DE"/>
-        </w:rPr>
-      </w:pPr>
-      <w:bookmarkStart w:id="31" w:name="_Toc36652926"/>
-      <w:r>
-        <w:rPr>
-          <w:lang w:val="de-DE"/>
-        </w:rPr>
-        <w:t>Verzeichnisstruktur</w:t>
-      </w:r>
-      <w:bookmarkEnd w:id="31"/>
-    </w:p>
-    <w:p>
-      <w:pPr>
-        <w:rPr>
-          <w:lang w:val="de-DE"/>
-        </w:rPr>
-      </w:pPr>
-    </w:p>
-    <w:p>
-      <w:pPr>
-        <w:pStyle w:val="berschrift2"/>
-        <w:numPr>
-          <w:ilvl w:val="1"/>
-          <w:numId w:val="4"/>
-        </w:numPr>
-        <w:rPr>
-          <w:lang w:val="de-DE"/>
-        </w:rPr>
-      </w:pPr>
-      <w:bookmarkStart w:id="32" w:name="_Toc36652927"/>
-      <w:r>
-        <w:rPr>
-          <w:lang w:val="de-DE"/>
-        </w:rPr>
-        <w:t>Vorbereitung des Systems</w:t>
-      </w:r>
-      <w:bookmarkEnd w:id="32"/>
-    </w:p>
-    <w:p>
-      <w:pPr>
-        <w:rPr>
-          <w:lang w:val="de-DE"/>
-        </w:rPr>
-      </w:pPr>
-    </w:p>
-    <w:p>
-      <w:pPr>
-        <w:pStyle w:val="Listenabsatz"/>
-        <w:numPr>
-          <w:ilvl w:val="0"/>
-          <w:numId w:val="8"/>
-        </w:numPr>
-        <w:rPr>
-          <w:lang w:val="de-DE"/>
-        </w:rPr>
-      </w:pPr>
-      <w:r>
-        <w:rPr>
-          <w:lang w:val="de-DE"/>
-        </w:rPr>
-        <w:t>Systemvoraussetzungen</w:t>
-      </w:r>
-    </w:p>
-    <w:p>
-      <w:pPr>
-        <w:pStyle w:val="Listenabsatz"/>
-        <w:numPr>
-          <w:ilvl w:val="1"/>
-          <w:numId w:val="8"/>
-        </w:numPr>
-        <w:rPr>
-          <w:lang w:val="de-DE"/>
-        </w:rPr>
-      </w:pPr>
-      <w:r>
-        <w:rPr>
-          <w:lang w:val="de-DE"/>
-        </w:rPr>
-        <w:t>Java</w:t>
-      </w:r>
-    </w:p>
-    <w:p>
-      <w:pPr>
-        <w:pStyle w:val="Listenabsatz"/>
-        <w:numPr>
-          <w:ilvl w:val="1"/>
-          <w:numId w:val="8"/>
-        </w:numPr>
-        <w:rPr>
-          <w:lang w:val="de-DE"/>
-        </w:rPr>
-      </w:pPr>
-      <w:r>
-        <w:rPr>
-          <w:lang w:val="de-DE"/>
-        </w:rPr>
-        <w:t>Powershell (Amdmin)</w:t>
-      </w:r>
-    </w:p>
-    <w:p>
-      <w:pPr>
-        <w:rPr>
-          <w:lang w:val="de-DE"/>
-        </w:rPr>
-      </w:pPr>
-    </w:p>
-    <w:p>
-      <w:pPr>
-        <w:pStyle w:val="berschrift2"/>
-        <w:numPr>
-          <w:ilvl w:val="1"/>
-          <w:numId w:val="4"/>
-        </w:numPr>
-        <w:rPr>
-          <w:lang w:val="de-DE"/>
-        </w:rPr>
-      </w:pPr>
-      <w:bookmarkStart w:id="33" w:name="_Toc36652928"/>
-      <w:r>
-        <w:rPr>
-          <w:lang w:val="de-DE"/>
-        </w:rPr>
-        <w:t>Installation</w:t>
-      </w:r>
-      <w:bookmarkEnd w:id="33"/>
-    </w:p>
-    <w:p>
-      <w:pPr>
-        <w:rPr>
-          <w:lang w:val="de-DE"/>
-        </w:rPr>
-      </w:pPr>
-    </w:p>
-    <w:p>
-      <w:pPr>
-        <w:pStyle w:val="berschrift2"/>
-        <w:numPr>
-          <w:ilvl w:val="1"/>
-          <w:numId w:val="4"/>
-        </w:numPr>
-        <w:rPr>
-          <w:lang w:val="de-DE"/>
-        </w:rPr>
-      </w:pPr>
-      <w:bookmarkStart w:id="34" w:name="_Toc36652929"/>
-      <w:r>
-        <w:rPr>
-          <w:lang w:val="de-DE"/>
-        </w:rPr>
-        <w:t>Kompilieren</w:t>
-      </w:r>
-      <w:bookmarkEnd w:id="34"/>
-    </w:p>
-    <w:p>
-      <w:pPr>
-        <w:rPr>
-          <w:lang w:val="de-DE"/>
-        </w:rPr>
-      </w:pPr>
-    </w:p>
-    <w:p>
-      <w:pPr>
-        <w:pStyle w:val="berschrift2"/>
-        <w:numPr>
-          <w:ilvl w:val="1"/>
-          <w:numId w:val="4"/>
-        </w:numPr>
-        <w:rPr>
-          <w:lang w:val="de-DE"/>
-        </w:rPr>
-      </w:pPr>
-      <w:bookmarkStart w:id="35" w:name="_Toc36652930"/>
-      <w:r>
-        <w:rPr>
-          <w:lang w:val="de-DE"/>
-        </w:rPr>
-        <w:t>Programmaufruf</w:t>
-      </w:r>
-      <w:bookmarkEnd w:id="35"/>
-    </w:p>
-    <w:p>
-      <w:pPr>
-        <w:pStyle w:val="Listenabsatz"/>
-        <w:rPr>
-          <w:lang w:val="de-DE"/>
-        </w:rPr>
-      </w:pPr>
-    </w:p>
-    <w:p>
-      <w:pPr>
-        <w:rPr>
-          <w:lang w:val="de-DE"/>
-        </w:rPr>
-      </w:pPr>
-    </w:p>
-    <w:p>
-      <w:pPr>
-        <w:pStyle w:val="berschrift1"/>
-        <w:numPr>
-          <w:ilvl w:val="0"/>
-          <w:numId w:val="4"/>
-        </w:numPr>
-        <w:rPr>
-          <w:lang w:val="de-DE"/>
-        </w:rPr>
-      </w:pPr>
-      <w:bookmarkStart w:id="36" w:name="_Toc36652931"/>
-      <w:r>
-        <w:rPr>
-          <w:lang w:val="de-DE"/>
-        </w:rPr>
-        <w:t>Entwicklungsumgebung</w:t>
-      </w:r>
-      <w:bookmarkEnd w:id="36"/>
-    </w:p>
-    <w:p>
-      <w:pPr>
-        <w:rPr>
-          <w:lang w:val="de-DE"/>
-        </w:rPr>
-      </w:pPr>
-    </w:p>
-    <w:p>
-      <w:pPr>
-        <w:pStyle w:val="berschrift1"/>
-        <w:numPr>
-          <w:ilvl w:val="0"/>
-          <w:numId w:val="4"/>
-        </w:numPr>
-        <w:rPr>
-          <w:lang w:val="de-DE"/>
-        </w:rPr>
-      </w:pPr>
-      <w:bookmarkStart w:id="37" w:name="_Toc36652932"/>
-      <w:r>
-        <w:rPr>
-          <w:lang w:val="de-DE"/>
-        </w:rPr>
-        <w:t>Verwendete Hilfsmittel</w:t>
-      </w:r>
-      <w:bookmarkEnd w:id="37"/>
-    </w:p>
-    <w:p>
-      <w:pPr>
-        <w:rPr>
-          <w:lang w:val="de-DE"/>
-        </w:rPr>
-      </w:pPr>
-    </w:p>
-    <w:p>
-      <w:pPr>
-        <w:pStyle w:val="berschrift1"/>
-        <w:numPr>
-          <w:ilvl w:val="0"/>
-          <w:numId w:val="4"/>
-        </w:numPr>
-        <w:rPr>
-          <w:lang w:val="de-DE"/>
-        </w:rPr>
-      </w:pPr>
       <w:bookmarkStart w:id="38" w:name="_Toc36652933"/>
       <w:r>
         <w:rPr>
           <w:lang w:val="de-DE"/>
         </w:rPr>
-        <w:lastRenderedPageBreak/>
         <w:t>Erklärung</w:t>
       </w:r>
       <w:bookmarkEnd w:id="38"/>
@@ -7621,8 +7992,61 @@
         </w:rPr>
         <w:annotationRef/>
       </w:r>
-      <w:r>
-        <w:t>Fehler, die gegen die Syntax sprechen (z.B. unerlaubte definitionen - Zeichen)</w:t>
+      <w:proofErr w:type="spellStart"/>
+      <w:r>
+        <w:t>Fehler</w:t>
+      </w:r>
+      <w:proofErr w:type="spellEnd"/>
+      <w:r>
+        <w:t xml:space="preserve">, die </w:t>
+      </w:r>
+      <w:proofErr w:type="spellStart"/>
+      <w:r>
+        <w:t>gegen</w:t>
+      </w:r>
+      <w:proofErr w:type="spellEnd"/>
+      <w:r>
+        <w:t xml:space="preserve"> die Syntax </w:t>
+      </w:r>
+      <w:proofErr w:type="spellStart"/>
+      <w:r>
+        <w:t>sprechen</w:t>
+      </w:r>
+      <w:proofErr w:type="spellEnd"/>
+      <w:r>
+        <w:t xml:space="preserve"> (</w:t>
+      </w:r>
+      <w:proofErr w:type="spellStart"/>
+      <w:r>
+        <w:t>z.B</w:t>
+      </w:r>
+      <w:proofErr w:type="spellEnd"/>
+      <w:r>
+        <w:t xml:space="preserve">. </w:t>
+      </w:r>
+      <w:proofErr w:type="spellStart"/>
+      <w:r>
+        <w:t>unerlaubte</w:t>
+      </w:r>
+      <w:proofErr w:type="spellEnd"/>
+      <w:r>
+        <w:t xml:space="preserve"> </w:t>
+      </w:r>
+      <w:proofErr w:type="spellStart"/>
+      <w:r>
+        <w:t>definitionen</w:t>
+      </w:r>
+      <w:proofErr w:type="spellEnd"/>
+      <w:r>
+        <w:t xml:space="preserve"> - </w:t>
+      </w:r>
+      <w:proofErr w:type="spellStart"/>
+      <w:r>
+        <w:t>Zeichen</w:t>
+      </w:r>
+      <w:proofErr w:type="spellEnd"/>
+      <w:r>
+        <w:t>)</w:t>
       </w:r>
     </w:p>
   </w:comment>
@@ -7638,7 +8062,159 @@
         <w:annotationRef/>
       </w:r>
       <w:r>
-        <w:t>Was könnte im bezug zum Szenario falsch laufen bei der Eingabe? Zeilen könnten konvertiert warden, da Syntax korrekt aber zu viele oder zu wenig etc.</w:t>
+        <w:t xml:space="preserve">Was </w:t>
+      </w:r>
+      <w:proofErr w:type="spellStart"/>
+      <w:r>
+        <w:t>könnte</w:t>
+      </w:r>
+      <w:proofErr w:type="spellEnd"/>
+      <w:r>
+        <w:t xml:space="preserve"> </w:t>
+      </w:r>
+      <w:proofErr w:type="spellStart"/>
+      <w:r>
+        <w:t>im</w:t>
+      </w:r>
+      <w:proofErr w:type="spellEnd"/>
+      <w:r>
+        <w:t xml:space="preserve"> </w:t>
+      </w:r>
+      <w:proofErr w:type="spellStart"/>
+      <w:r>
+        <w:t>bezug</w:t>
+      </w:r>
+      <w:proofErr w:type="spellEnd"/>
+      <w:r>
+        <w:t xml:space="preserve"> </w:t>
+      </w:r>
+      <w:proofErr w:type="spellStart"/>
+      <w:r>
+        <w:t>zum</w:t>
+      </w:r>
+      <w:proofErr w:type="spellEnd"/>
+      <w:r>
+        <w:t xml:space="preserve"> </w:t>
+      </w:r>
+      <w:proofErr w:type="spellStart"/>
+      <w:r>
+        <w:t>Szenario</w:t>
+      </w:r>
+      <w:proofErr w:type="spellEnd"/>
+      <w:r>
+        <w:t xml:space="preserve"> </w:t>
+      </w:r>
+      <w:proofErr w:type="spellStart"/>
+      <w:r>
+        <w:t>falsch</w:t>
+      </w:r>
+      <w:proofErr w:type="spellEnd"/>
+      <w:r>
+        <w:t xml:space="preserve"> </w:t>
+      </w:r>
+      <w:proofErr w:type="spellStart"/>
+      <w:r>
+        <w:t>laufen</w:t>
+      </w:r>
+      <w:proofErr w:type="spellEnd"/>
+      <w:r>
+        <w:t xml:space="preserve"> </w:t>
+      </w:r>
+      <w:proofErr w:type="spellStart"/>
+      <w:r>
+        <w:t>bei</w:t>
+      </w:r>
+      <w:proofErr w:type="spellEnd"/>
+      <w:r>
+        <w:t xml:space="preserve"> der </w:t>
+      </w:r>
+      <w:proofErr w:type="spellStart"/>
+      <w:r>
+        <w:t>Eingabe</w:t>
+      </w:r>
+      <w:proofErr w:type="spellEnd"/>
+      <w:r>
+        <w:t xml:space="preserve">? </w:t>
+      </w:r>
+      <w:proofErr w:type="spellStart"/>
+      <w:r>
+        <w:t>Zeilen</w:t>
+      </w:r>
+      <w:proofErr w:type="spellEnd"/>
+      <w:r>
+        <w:t xml:space="preserve"> </w:t>
+      </w:r>
+      <w:proofErr w:type="spellStart"/>
+      <w:r>
+        <w:t>könnten</w:t>
+      </w:r>
+      <w:proofErr w:type="spellEnd"/>
+      <w:r>
+        <w:t xml:space="preserve"> </w:t>
+      </w:r>
+      <w:proofErr w:type="spellStart"/>
+      <w:r>
+        <w:t>konvertiert</w:t>
+      </w:r>
+      <w:proofErr w:type="spellEnd"/>
+      <w:r>
+        <w:t xml:space="preserve"> warden, da Syntax </w:t>
+      </w:r>
+      <w:proofErr w:type="spellStart"/>
+      <w:r>
+        <w:t>korrekt</w:t>
+      </w:r>
+      <w:proofErr w:type="spellEnd"/>
+      <w:r>
+        <w:t xml:space="preserve"> </w:t>
+      </w:r>
+      <w:proofErr w:type="spellStart"/>
+      <w:r>
+        <w:t>aber</w:t>
+      </w:r>
+      <w:proofErr w:type="spellEnd"/>
+      <w:r>
+        <w:t xml:space="preserve"> </w:t>
+      </w:r>
+      <w:proofErr w:type="spellStart"/>
+      <w:r>
+        <w:t>zu</w:t>
+      </w:r>
+      <w:proofErr w:type="spellEnd"/>
+      <w:r>
+        <w:t xml:space="preserve"> </w:t>
+      </w:r>
+      <w:proofErr w:type="spellStart"/>
+      <w:r>
+        <w:t>viele</w:t>
+      </w:r>
+      <w:proofErr w:type="spellEnd"/>
+      <w:r>
+        <w:t xml:space="preserve"> </w:t>
+      </w:r>
+      <w:proofErr w:type="spellStart"/>
+      <w:r>
+        <w:t>oder</w:t>
+      </w:r>
+      <w:proofErr w:type="spellEnd"/>
+      <w:r>
+        <w:t xml:space="preserve"> </w:t>
+      </w:r>
+      <w:proofErr w:type="spellStart"/>
+      <w:r>
+        <w:t>zu</w:t>
+      </w:r>
+      <w:proofErr w:type="spellEnd"/>
+      <w:r>
+        <w:t xml:space="preserve"> </w:t>
+      </w:r>
+      <w:proofErr w:type="spellStart"/>
+      <w:r>
+        <w:t>wenig</w:t>
+      </w:r>
+      <w:proofErr w:type="spellEnd"/>
+      <w:r>
+        <w:t xml:space="preserve"> etc.</w:t>
       </w:r>
     </w:p>
   </w:comment>
@@ -7653,9 +8229,19 @@
         </w:rPr>
         <w:annotationRef/>
       </w:r>
-      <w:r>
-        <w:t>Hier Aufgabenabhängig</w:t>
-      </w:r>
+      <w:proofErr w:type="spellStart"/>
+      <w:r>
+        <w:t>Hier</w:t>
+      </w:r>
+      <w:proofErr w:type="spellEnd"/>
+      <w:r>
+        <w:t xml:space="preserve"> </w:t>
+      </w:r>
+      <w:proofErr w:type="spellStart"/>
+      <w:r>
+        <w:t>Aufgabenabhängig</w:t>
+      </w:r>
+      <w:proofErr w:type="spellEnd"/>
     </w:p>
   </w:comment>
   <w:comment w:id="11" w:author="Bjarne Herrmann" w:date="2020-06-05T12:39:00Z" w:initials="BH">
@@ -7669,8 +8255,21 @@
         </w:rPr>
         <w:annotationRef/>
       </w:r>
-      <w:r>
-        <w:t>Führe Standardwerte auf (use case?)</w:t>
+      <w:proofErr w:type="spellStart"/>
+      <w:r>
+        <w:t>Führe</w:t>
+      </w:r>
+      <w:proofErr w:type="spellEnd"/>
+      <w:r>
+        <w:t xml:space="preserve"> </w:t>
+      </w:r>
+      <w:proofErr w:type="spellStart"/>
+      <w:r>
+        <w:t>Standardwerte</w:t>
+      </w:r>
+      <w:proofErr w:type="spellEnd"/>
+      <w:r>
+        <w:t xml:space="preserve"> auf (use case?)</w:t>
       </w:r>
     </w:p>
   </w:comment>
@@ -7685,8 +8284,61 @@
         </w:rPr>
         <w:annotationRef/>
       </w:r>
-      <w:r>
-        <w:t>Fehler, die gegen die Syntax sprechen (z.B. unerlaubte definitionen - Zeichen)</w:t>
+      <w:proofErr w:type="spellStart"/>
+      <w:r>
+        <w:t>Fehler</w:t>
+      </w:r>
+      <w:proofErr w:type="spellEnd"/>
+      <w:r>
+        <w:t xml:space="preserve">, die </w:t>
+      </w:r>
+      <w:proofErr w:type="spellStart"/>
+      <w:r>
+        <w:t>gegen</w:t>
+      </w:r>
+      <w:proofErr w:type="spellEnd"/>
+      <w:r>
+        <w:t xml:space="preserve"> die Syntax </w:t>
+      </w:r>
+      <w:proofErr w:type="spellStart"/>
+      <w:r>
+        <w:t>sprechen</w:t>
+      </w:r>
+      <w:proofErr w:type="spellEnd"/>
+      <w:r>
+        <w:t xml:space="preserve"> (</w:t>
+      </w:r>
+      <w:proofErr w:type="spellStart"/>
+      <w:r>
+        <w:t>z.B</w:t>
+      </w:r>
+      <w:proofErr w:type="spellEnd"/>
+      <w:r>
+        <w:t xml:space="preserve">. </w:t>
+      </w:r>
+      <w:proofErr w:type="spellStart"/>
+      <w:r>
+        <w:t>unerlaubte</w:t>
+      </w:r>
+      <w:proofErr w:type="spellEnd"/>
+      <w:r>
+        <w:t xml:space="preserve"> </w:t>
+      </w:r>
+      <w:proofErr w:type="spellStart"/>
+      <w:r>
+        <w:t>definitionen</w:t>
+      </w:r>
+      <w:proofErr w:type="spellEnd"/>
+      <w:r>
+        <w:t xml:space="preserve"> - </w:t>
+      </w:r>
+      <w:proofErr w:type="spellStart"/>
+      <w:r>
+        <w:t>Zeichen</w:t>
+      </w:r>
+      <w:proofErr w:type="spellEnd"/>
+      <w:r>
+        <w:t>)</w:t>
       </w:r>
     </w:p>
   </w:comment>
@@ -7702,7 +8354,159 @@
         <w:annotationRef/>
       </w:r>
       <w:r>
-        <w:t>Was könnte im bezug zum Szenario falsch laufen bei der Eingabe? Zeilen könnten konvertiert warden, da Syntax korrekt aber zu viele oder zu wenig etc.</w:t>
+        <w:t xml:space="preserve">Was </w:t>
+      </w:r>
+      <w:proofErr w:type="spellStart"/>
+      <w:r>
+        <w:t>könnte</w:t>
+      </w:r>
+      <w:proofErr w:type="spellEnd"/>
+      <w:r>
+        <w:t xml:space="preserve"> </w:t>
+      </w:r>
+      <w:proofErr w:type="spellStart"/>
+      <w:r>
+        <w:t>im</w:t>
+      </w:r>
+      <w:proofErr w:type="spellEnd"/>
+      <w:r>
+        <w:t xml:space="preserve"> </w:t>
+      </w:r>
+      <w:proofErr w:type="spellStart"/>
+      <w:r>
+        <w:t>bezug</w:t>
+      </w:r>
+      <w:proofErr w:type="spellEnd"/>
+      <w:r>
+        <w:t xml:space="preserve"> </w:t>
+      </w:r>
+      <w:proofErr w:type="spellStart"/>
+      <w:r>
+        <w:t>zum</w:t>
+      </w:r>
+      <w:proofErr w:type="spellEnd"/>
+      <w:r>
+        <w:t xml:space="preserve"> </w:t>
+      </w:r>
+      <w:proofErr w:type="spellStart"/>
+      <w:r>
+        <w:t>Szenario</w:t>
+      </w:r>
+      <w:proofErr w:type="spellEnd"/>
+      <w:r>
+        <w:t xml:space="preserve"> </w:t>
+      </w:r>
+      <w:proofErr w:type="spellStart"/>
+      <w:r>
+        <w:t>falsch</w:t>
+      </w:r>
+      <w:proofErr w:type="spellEnd"/>
+      <w:r>
+        <w:t xml:space="preserve"> </w:t>
+      </w:r>
+      <w:proofErr w:type="spellStart"/>
+      <w:r>
+        <w:t>laufen</w:t>
+      </w:r>
+      <w:proofErr w:type="spellEnd"/>
+      <w:r>
+        <w:t xml:space="preserve"> </w:t>
+      </w:r>
+      <w:proofErr w:type="spellStart"/>
+      <w:r>
+        <w:t>bei</w:t>
+      </w:r>
+      <w:proofErr w:type="spellEnd"/>
+      <w:r>
+        <w:t xml:space="preserve"> der </w:t>
+      </w:r>
+      <w:proofErr w:type="spellStart"/>
+      <w:r>
+        <w:t>Eingabe</w:t>
+      </w:r>
+      <w:proofErr w:type="spellEnd"/>
+      <w:r>
+        <w:t xml:space="preserve">? </w:t>
+      </w:r>
+      <w:proofErr w:type="spellStart"/>
+      <w:r>
+        <w:t>Zeilen</w:t>
+      </w:r>
+      <w:proofErr w:type="spellEnd"/>
+      <w:r>
+        <w:t xml:space="preserve"> </w:t>
+      </w:r>
+      <w:proofErr w:type="spellStart"/>
+      <w:r>
+        <w:t>könnten</w:t>
+      </w:r>
+      <w:proofErr w:type="spellEnd"/>
+      <w:r>
+        <w:t xml:space="preserve"> </w:t>
+      </w:r>
+      <w:proofErr w:type="spellStart"/>
+      <w:r>
+        <w:t>konvertiert</w:t>
+      </w:r>
+      <w:proofErr w:type="spellEnd"/>
+      <w:r>
+        <w:t xml:space="preserve"> warden, da Syntax </w:t>
+      </w:r>
+      <w:proofErr w:type="spellStart"/>
+      <w:r>
+        <w:t>korrekt</w:t>
+      </w:r>
+      <w:proofErr w:type="spellEnd"/>
+      <w:r>
+        <w:t xml:space="preserve"> </w:t>
+      </w:r>
+      <w:proofErr w:type="spellStart"/>
+      <w:r>
+        <w:t>aber</w:t>
+      </w:r>
+      <w:proofErr w:type="spellEnd"/>
+      <w:r>
+        <w:t xml:space="preserve"> </w:t>
+      </w:r>
+      <w:proofErr w:type="spellStart"/>
+      <w:r>
+        <w:t>zu</w:t>
+      </w:r>
+      <w:proofErr w:type="spellEnd"/>
+      <w:r>
+        <w:t xml:space="preserve"> </w:t>
+      </w:r>
+      <w:proofErr w:type="spellStart"/>
+      <w:r>
+        <w:t>viele</w:t>
+      </w:r>
+      <w:proofErr w:type="spellEnd"/>
+      <w:r>
+        <w:t xml:space="preserve"> </w:t>
+      </w:r>
+      <w:proofErr w:type="spellStart"/>
+      <w:r>
+        <w:t>oder</w:t>
+      </w:r>
+      <w:proofErr w:type="spellEnd"/>
+      <w:r>
+        <w:t xml:space="preserve"> </w:t>
+      </w:r>
+      <w:proofErr w:type="spellStart"/>
+      <w:r>
+        <w:t>zu</w:t>
+      </w:r>
+      <w:proofErr w:type="spellEnd"/>
+      <w:r>
+        <w:t xml:space="preserve"> </w:t>
+      </w:r>
+      <w:proofErr w:type="spellStart"/>
+      <w:r>
+        <w:t>wenig</w:t>
+      </w:r>
+      <w:proofErr w:type="spellEnd"/>
+      <w:r>
+        <w:t xml:space="preserve"> etc.</w:t>
       </w:r>
     </w:p>
   </w:comment>
@@ -10335,7 +11139,7 @@
 </file>
 
 <file path=customXml/itemProps1.xml><?xml version="1.0" encoding="utf-8"?>
-<ds:datastoreItem xmlns:ds="http://schemas.openxmlformats.org/officeDocument/2006/customXml" ds:itemID="{A23FB2B0-F23B-4D61-AE52-F574A12951D4}">
+<ds:datastoreItem xmlns:ds="http://schemas.openxmlformats.org/officeDocument/2006/customXml" ds:itemID="{AD86586B-A377-4120-BBD4-14F07C639D95}">
   <ds:schemaRefs>
     <ds:schemaRef ds:uri="http://schemas.openxmlformats.org/officeDocument/2006/bibliography"/>
   </ds:schemaRefs>

</xml_diff>

<commit_message>
Again Interface change, some stuff
</commit_message>
<xml_diff>
--- a/data/documents/NameDerSituation_Dokumentation.docx
+++ b/data/documents/NameDerSituation_Dokumentation.docx
@@ -5362,7 +5362,19 @@
         <w:rPr>
           <w:lang w:val="de-DE"/>
         </w:rPr>
-        <w:t>IOFileReader</w:t>
+        <w:t>I</w:t>
+      </w:r>
+      <w:r>
+        <w:rPr>
+          <w:lang w:val="de-DE"/>
+        </w:rPr>
+        <w:t>_</w:t>
+      </w:r>
+      <w:r>
+        <w:rPr>
+          <w:lang w:val="de-DE"/>
+        </w:rPr>
+        <w:t>FileReader</w:t>
       </w:r>
       <w:proofErr w:type="spellEnd"/>
     </w:p>
@@ -5398,7 +5410,19 @@
         <w:rPr>
           <w:lang w:val="de-DE"/>
         </w:rPr>
-        <w:t>IOFileWriter</w:t>
+        <w:t>I</w:t>
+      </w:r>
+      <w:r>
+        <w:rPr>
+          <w:lang w:val="de-DE"/>
+        </w:rPr>
+        <w:t>_</w:t>
+      </w:r>
+      <w:r>
+        <w:rPr>
+          <w:lang w:val="de-DE"/>
+        </w:rPr>
+        <w:t>FileWriter</w:t>
       </w:r>
       <w:proofErr w:type="spellEnd"/>
     </w:p>
@@ -5476,7 +5500,7 @@
         <w:rPr>
           <w:lang w:val="de-DE"/>
         </w:rPr>
-        <w:t>IOTextFileReader</w:t>
+        <w:t>TextFileReader</w:t>
       </w:r>
       <w:proofErr w:type="spellEnd"/>
     </w:p>
@@ -5540,7 +5564,7 @@
         <w:rPr>
           <w:lang w:val="de-DE"/>
         </w:rPr>
-        <w:t>IOTextFileWriter</w:t>
+        <w:t>TextFileWriter</w:t>
       </w:r>
       <w:proofErr w:type="spellEnd"/>
     </w:p>
@@ -5631,6 +5655,41 @@
     </w:p>
     <w:p>
       <w:pPr>
+        <w:pStyle w:val="berschrift3"/>
+        <w:numPr>
+          <w:ilvl w:val="2"/>
+          <w:numId w:val="4"/>
+        </w:numPr>
+        <w:rPr>
+          <w:lang w:val="de-DE"/>
+        </w:rPr>
+      </w:pPr>
+      <w:proofErr w:type="spellStart"/>
+      <w:r>
+        <w:rPr>
+          <w:lang w:val="de-DE"/>
+        </w:rPr>
+        <w:t>I_Mapper</w:t>
+      </w:r>
+      <w:proofErr w:type="spellEnd"/>
+    </w:p>
+    <w:p>
+      <w:pPr>
+        <w:ind w:left="360"/>
+        <w:jc w:val="both"/>
+        <w:rPr>
+          <w:lang w:val="de-DE"/>
+        </w:rPr>
+      </w:pPr>
+      <w:r>
+        <w:rPr>
+          <w:lang w:val="de-DE"/>
+        </w:rPr>
+        <w:t>Generisches Interface, welches für das Mapping von Datenstrukturen zuständig ist. Dazu gehören das Mapping von der internen Datenstruktur in die externe für das Schreiben von Objekten sowie umgekehrt für das Berechnen der Lösung eines Inhaltes einer Datei.</w:t>
+      </w:r>
+    </w:p>
+    <w:p>
+      <w:pPr>
         <w:rPr>
           <w:b/>
           <w:bCs/>
@@ -5641,15 +5700,6 @@
     <w:p>
       <w:pPr>
         <w:rPr>
-          <w:b/>
-          <w:bCs/>
-          <w:lang w:val="de-DE"/>
-        </w:rPr>
-      </w:pPr>
-    </w:p>
-    <w:p>
-      <w:pPr>
-        <w:rPr>
           <w:lang w:val="de-DE"/>
         </w:rPr>
       </w:pPr>
@@ -5670,6 +5720,7 @@
         <w:rPr>
           <w:lang w:val="de-DE"/>
         </w:rPr>
+        <w:lastRenderedPageBreak/>
         <w:t>Vorgehensweise</w:t>
       </w:r>
       <w:bookmarkEnd w:id="9"/>
@@ -5696,7 +5747,6 @@
         <w:rPr>
           <w:lang w:val="de-DE"/>
         </w:rPr>
-        <w:lastRenderedPageBreak/>
         <w:t>Einlesen von Eingabedateien</w:t>
       </w:r>
     </w:p>
@@ -6169,6 +6219,7 @@
           <w:b/>
           <w:lang w:val="de-DE"/>
         </w:rPr>
+        <w:lastRenderedPageBreak/>
         <w:t>SYF1: Unpassende Anzahl an Argumenten</w:t>
       </w:r>
     </w:p>
@@ -6184,7 +6235,6 @@
         <w:rPr>
           <w:lang w:val="de-DE"/>
         </w:rPr>
-        <w:lastRenderedPageBreak/>
         <w:t>Dies führt zu einer ungültigen Verarbeitung der Eingabe- und Ausgabepfade. Folglich wird mit einer Information in der Konsole mit den Standardwerten weiter verfahren.</w:t>
       </w:r>
     </w:p>
@@ -6756,7 +6806,6 @@
         <w:rPr>
           <w:lang w:val="de-DE"/>
         </w:rPr>
-        <w:lastRenderedPageBreak/>
         <w:t>Programmbeschreibung</w:t>
       </w:r>
       <w:bookmarkEnd w:id="20"/>
@@ -7228,7 +7277,6 @@
         <w:rPr>
           <w:lang w:val="de-DE"/>
         </w:rPr>
-        <w:lastRenderedPageBreak/>
         <w:t>Zusammenfassung und Ausblick</w:t>
       </w:r>
       <w:bookmarkEnd w:id="26"/>
@@ -7615,6 +7663,7 @@
         <w:rPr>
           <w:lang w:val="de-DE"/>
         </w:rPr>
+        <w:lastRenderedPageBreak/>
         <w:t>Vorbereitung des Systems</w:t>
       </w:r>
       <w:bookmarkEnd w:id="32"/>
@@ -7659,7 +7708,6 @@
         <w:rPr>
           <w:lang w:val="de-DE"/>
         </w:rPr>
-        <w:lastRenderedPageBreak/>
         <w:t>Java</w:t>
       </w:r>
     </w:p>
@@ -11139,7 +11187,7 @@
 </file>
 
 <file path=customXml/itemProps1.xml><?xml version="1.0" encoding="utf-8"?>
-<ds:datastoreItem xmlns:ds="http://schemas.openxmlformats.org/officeDocument/2006/customXml" ds:itemID="{AD86586B-A377-4120-BBD4-14F07C639D95}">
+<ds:datastoreItem xmlns:ds="http://schemas.openxmlformats.org/officeDocument/2006/customXml" ds:itemID="{0CADB0D6-2A43-4918-BD0B-672BC40EE0E4}">
   <ds:schemaRefs>
     <ds:schemaRef ds:uri="http://schemas.openxmlformats.org/officeDocument/2006/bibliography"/>
   </ds:schemaRefs>

</xml_diff>